<commit_message>
Hue nhap vao roi nha
</commit_message>
<xml_diff>
--- a/Daily meeting.docx
+++ b/Daily meeting.docx
@@ -10,8 +10,21 @@
       <w:bookmarkStart w:id="0" w:name="_heading=h.k485s69yqrgb" w:colFirst="0" w:colLast="0"/>
       <w:bookmarkEnd w:id="0"/>
       <w:r>
-        <w:t>Daily Meeting - 10h30 thứ hai</w:t>
-      </w:r>
+        <w:t xml:space="preserve">Daily Meeting - 10h30 </w:t>
+      </w:r>
+      <w:proofErr w:type="spellStart"/>
+      <w:r>
+        <w:t>thứ</w:t>
+      </w:r>
+      <w:proofErr w:type="spellEnd"/>
+      <w:r>
+        <w:t xml:space="preserve"> </w:t>
+      </w:r>
+      <w:proofErr w:type="spellStart"/>
+      <w:r>
+        <w:t>hai</w:t>
+      </w:r>
+      <w:proofErr w:type="spellEnd"/>
     </w:p>
     <w:p>
       <w:pPr>
@@ -23,18 +36,108 @@
     </w:p>
     <w:p>
       <w:r>
-        <w:t>Review, Chỉnh sửa effort</w:t>
+        <w:t xml:space="preserve">Review, </w:t>
+      </w:r>
+      <w:proofErr w:type="spellStart"/>
+      <w:r>
+        <w:t>Chỉnh</w:t>
+      </w:r>
+      <w:proofErr w:type="spellEnd"/>
+      <w:r>
+        <w:t xml:space="preserve"> </w:t>
+      </w:r>
+      <w:proofErr w:type="spellStart"/>
+      <w:r>
+        <w:t>sửa</w:t>
+      </w:r>
+      <w:proofErr w:type="spellEnd"/>
+      <w:r>
+        <w:t xml:space="preserve"> effort</w:t>
       </w:r>
     </w:p>
     <w:p>
-      <w:r>
-        <w:t>Thảo luận màu sắc chủ đạo, trỏ domain về host</w:t>
+      <w:proofErr w:type="spellStart"/>
+      <w:r>
+        <w:t>Thảo</w:t>
+      </w:r>
+      <w:proofErr w:type="spellEnd"/>
+      <w:r>
+        <w:t xml:space="preserve"> </w:t>
+      </w:r>
+      <w:proofErr w:type="spellStart"/>
+      <w:r>
+        <w:t>luận</w:t>
+      </w:r>
+      <w:proofErr w:type="spellEnd"/>
+      <w:r>
+        <w:t xml:space="preserve"> </w:t>
+      </w:r>
+      <w:proofErr w:type="spellStart"/>
+      <w:r>
+        <w:t>màu</w:t>
+      </w:r>
+      <w:proofErr w:type="spellEnd"/>
+      <w:r>
+        <w:t xml:space="preserve"> </w:t>
+      </w:r>
+      <w:proofErr w:type="spellStart"/>
+      <w:r>
+        <w:t>sắc</w:t>
+      </w:r>
+      <w:proofErr w:type="spellEnd"/>
+      <w:r>
+        <w:t xml:space="preserve"> </w:t>
+      </w:r>
+      <w:proofErr w:type="spellStart"/>
+      <w:r>
+        <w:t>chủ</w:t>
+      </w:r>
+      <w:proofErr w:type="spellEnd"/>
+      <w:r>
+        <w:t xml:space="preserve"> </w:t>
+      </w:r>
+      <w:proofErr w:type="spellStart"/>
+      <w:r>
+        <w:t>đạo</w:t>
+      </w:r>
+      <w:proofErr w:type="spellEnd"/>
+      <w:r>
+        <w:t xml:space="preserve">, </w:t>
+      </w:r>
+      <w:proofErr w:type="spellStart"/>
+      <w:r>
+        <w:t>trỏ</w:t>
+      </w:r>
+      <w:proofErr w:type="spellEnd"/>
+      <w:r>
+        <w:t xml:space="preserve"> domain </w:t>
+      </w:r>
+      <w:proofErr w:type="spellStart"/>
+      <w:r>
+        <w:t>về</w:t>
+      </w:r>
+      <w:proofErr w:type="spellEnd"/>
+      <w:r>
+        <w:t xml:space="preserve"> host</w:t>
       </w:r>
     </w:p>
     <w:p>
       <w:r>
-        <w:t>Assign công việc</w:t>
-      </w:r>
+        <w:t xml:space="preserve">Assign </w:t>
+      </w:r>
+      <w:proofErr w:type="spellStart"/>
+      <w:r>
+        <w:t>công</w:t>
+      </w:r>
+      <w:proofErr w:type="spellEnd"/>
+      <w:r>
+        <w:t xml:space="preserve"> </w:t>
+      </w:r>
+      <w:proofErr w:type="spellStart"/>
+      <w:r>
+        <w:t>việc</w:t>
+      </w:r>
+      <w:proofErr w:type="spellEnd"/>
     </w:p>
     <w:p>
       <w:pPr>
@@ -50,12 +153,28 @@
           <w:between w:val="nil"/>
         </w:pBdr>
       </w:pPr>
+      <w:proofErr w:type="spellStart"/>
       <w:r>
         <w:rPr>
           <w:color w:val="000000"/>
         </w:rPr>
-        <w:t>Trang chủ</w:t>
-      </w:r>
+        <w:t>Trang</w:t>
+      </w:r>
+      <w:proofErr w:type="spellEnd"/>
+      <w:r>
+        <w:rPr>
+          <w:color w:val="000000"/>
+        </w:rPr>
+        <w:t xml:space="preserve"> </w:t>
+      </w:r>
+      <w:proofErr w:type="spellStart"/>
+      <w:r>
+        <w:rPr>
+          <w:color w:val="000000"/>
+        </w:rPr>
+        <w:t>chủ</w:t>
+      </w:r>
+      <w:proofErr w:type="spellEnd"/>
     </w:p>
     <w:tbl>
       <w:tblPr>
@@ -98,8 +217,37 @@
             <w:pPr>
               <w:ind w:left="360"/>
             </w:pPr>
-            <w:r>
-              <w:t>Thiết kế giao diện header</w:t>
+            <w:proofErr w:type="spellStart"/>
+            <w:r>
+              <w:t>Thiết</w:t>
+            </w:r>
+            <w:proofErr w:type="spellEnd"/>
+            <w:r>
+              <w:t xml:space="preserve"> </w:t>
+            </w:r>
+            <w:proofErr w:type="spellStart"/>
+            <w:r>
+              <w:t>kế</w:t>
+            </w:r>
+            <w:proofErr w:type="spellEnd"/>
+            <w:r>
+              <w:t xml:space="preserve"> </w:t>
+            </w:r>
+            <w:proofErr w:type="spellStart"/>
+            <w:r>
+              <w:t>giao</w:t>
+            </w:r>
+            <w:proofErr w:type="spellEnd"/>
+            <w:r>
+              <w:t xml:space="preserve"> </w:t>
+            </w:r>
+            <w:proofErr w:type="spellStart"/>
+            <w:r>
+              <w:t>diện</w:t>
+            </w:r>
+            <w:proofErr w:type="spellEnd"/>
+            <w:r>
+              <w:t xml:space="preserve"> header</w:t>
             </w:r>
           </w:p>
         </w:tc>
@@ -109,8 +257,13 @@
           </w:tcPr>
           <w:p>
             <w:r>
-              <w:t>H Thương</w:t>
-            </w:r>
+              <w:t xml:space="preserve">H </w:t>
+            </w:r>
+            <w:proofErr w:type="spellStart"/>
+            <w:r>
+              <w:t>Thương</w:t>
+            </w:r>
+            <w:proofErr w:type="spellEnd"/>
           </w:p>
         </w:tc>
       </w:tr>
@@ -123,8 +276,45 @@
             <w:pPr>
               <w:ind w:left="360"/>
             </w:pPr>
-            <w:r>
-              <w:t>Thiết kế giao diện trang footer</w:t>
+            <w:proofErr w:type="spellStart"/>
+            <w:r>
+              <w:t>Thiết</w:t>
+            </w:r>
+            <w:proofErr w:type="spellEnd"/>
+            <w:r>
+              <w:t xml:space="preserve"> </w:t>
+            </w:r>
+            <w:proofErr w:type="spellStart"/>
+            <w:r>
+              <w:t>kế</w:t>
+            </w:r>
+            <w:proofErr w:type="spellEnd"/>
+            <w:r>
+              <w:t xml:space="preserve"> </w:t>
+            </w:r>
+            <w:proofErr w:type="spellStart"/>
+            <w:r>
+              <w:t>giao</w:t>
+            </w:r>
+            <w:proofErr w:type="spellEnd"/>
+            <w:r>
+              <w:t xml:space="preserve"> </w:t>
+            </w:r>
+            <w:proofErr w:type="spellStart"/>
+            <w:r>
+              <w:t>diện</w:t>
+            </w:r>
+            <w:proofErr w:type="spellEnd"/>
+            <w:r>
+              <w:t xml:space="preserve"> </w:t>
+            </w:r>
+            <w:proofErr w:type="spellStart"/>
+            <w:r>
+              <w:t>trang</w:t>
+            </w:r>
+            <w:proofErr w:type="spellEnd"/>
+            <w:r>
+              <w:t xml:space="preserve"> footer</w:t>
             </w:r>
           </w:p>
         </w:tc>
@@ -134,8 +324,13 @@
           </w:tcPr>
           <w:p>
             <w:r>
-              <w:t>H Thương</w:t>
-            </w:r>
+              <w:t xml:space="preserve">H </w:t>
+            </w:r>
+            <w:proofErr w:type="spellStart"/>
+            <w:r>
+              <w:t>Thương</w:t>
+            </w:r>
+            <w:proofErr w:type="spellEnd"/>
           </w:p>
         </w:tc>
       </w:tr>
@@ -148,9 +343,51 @@
             <w:pPr>
               <w:ind w:left="360"/>
             </w:pPr>
-            <w:r>
-              <w:t>Thiết kế giao diện điều hướng</w:t>
-            </w:r>
+            <w:proofErr w:type="spellStart"/>
+            <w:r>
+              <w:t>Thiết</w:t>
+            </w:r>
+            <w:proofErr w:type="spellEnd"/>
+            <w:r>
+              <w:t xml:space="preserve"> </w:t>
+            </w:r>
+            <w:proofErr w:type="spellStart"/>
+            <w:r>
+              <w:t>kế</w:t>
+            </w:r>
+            <w:proofErr w:type="spellEnd"/>
+            <w:r>
+              <w:t xml:space="preserve"> </w:t>
+            </w:r>
+            <w:proofErr w:type="spellStart"/>
+            <w:r>
+              <w:t>giao</w:t>
+            </w:r>
+            <w:proofErr w:type="spellEnd"/>
+            <w:r>
+              <w:t xml:space="preserve"> </w:t>
+            </w:r>
+            <w:proofErr w:type="spellStart"/>
+            <w:r>
+              <w:t>diện</w:t>
+            </w:r>
+            <w:proofErr w:type="spellEnd"/>
+            <w:r>
+              <w:t xml:space="preserve"> </w:t>
+            </w:r>
+            <w:proofErr w:type="spellStart"/>
+            <w:r>
+              <w:t>điều</w:t>
+            </w:r>
+            <w:proofErr w:type="spellEnd"/>
+            <w:r>
+              <w:t xml:space="preserve"> </w:t>
+            </w:r>
+            <w:proofErr w:type="spellStart"/>
+            <w:r>
+              <w:t>hướng</w:t>
+            </w:r>
+            <w:proofErr w:type="spellEnd"/>
           </w:p>
         </w:tc>
         <w:tc>
@@ -158,9 +395,11 @@
             <w:tcW w:w="3402" w:type="dxa"/>
           </w:tcPr>
           <w:p>
+            <w:proofErr w:type="spellStart"/>
             <w:r>
               <w:t>Thanh</w:t>
             </w:r>
+            <w:proofErr w:type="spellEnd"/>
           </w:p>
         </w:tc>
       </w:tr>
@@ -173,9 +412,51 @@
             <w:pPr>
               <w:ind w:left="360"/>
             </w:pPr>
-            <w:r>
-              <w:t>Thiết kế giao diện trang chủ</w:t>
-            </w:r>
+            <w:proofErr w:type="spellStart"/>
+            <w:r>
+              <w:t>Thiết</w:t>
+            </w:r>
+            <w:proofErr w:type="spellEnd"/>
+            <w:r>
+              <w:t xml:space="preserve"> </w:t>
+            </w:r>
+            <w:proofErr w:type="spellStart"/>
+            <w:r>
+              <w:t>kế</w:t>
+            </w:r>
+            <w:proofErr w:type="spellEnd"/>
+            <w:r>
+              <w:t xml:space="preserve"> </w:t>
+            </w:r>
+            <w:proofErr w:type="spellStart"/>
+            <w:r>
+              <w:t>giao</w:t>
+            </w:r>
+            <w:proofErr w:type="spellEnd"/>
+            <w:r>
+              <w:t xml:space="preserve"> </w:t>
+            </w:r>
+            <w:proofErr w:type="spellStart"/>
+            <w:r>
+              <w:t>diện</w:t>
+            </w:r>
+            <w:proofErr w:type="spellEnd"/>
+            <w:r>
+              <w:t xml:space="preserve"> </w:t>
+            </w:r>
+            <w:proofErr w:type="spellStart"/>
+            <w:r>
+              <w:t>trang</w:t>
+            </w:r>
+            <w:proofErr w:type="spellEnd"/>
+            <w:r>
+              <w:t xml:space="preserve"> </w:t>
+            </w:r>
+            <w:proofErr w:type="spellStart"/>
+            <w:r>
+              <w:t>chủ</w:t>
+            </w:r>
+            <w:proofErr w:type="spellEnd"/>
           </w:p>
         </w:tc>
         <w:tc>
@@ -198,8 +479,21 @@
             <w:pPr>
               <w:ind w:left="360"/>
             </w:pPr>
-            <w:r>
-              <w:t>Thiết kế logo, banner</w:t>
+            <w:proofErr w:type="spellStart"/>
+            <w:r>
+              <w:t>Thiết</w:t>
+            </w:r>
+            <w:proofErr w:type="spellEnd"/>
+            <w:r>
+              <w:t xml:space="preserve"> </w:t>
+            </w:r>
+            <w:proofErr w:type="spellStart"/>
+            <w:r>
+              <w:t>kế</w:t>
+            </w:r>
+            <w:proofErr w:type="spellEnd"/>
+            <w:r>
+              <w:t xml:space="preserve"> logo, banner</w:t>
             </w:r>
           </w:p>
         </w:tc>
@@ -208,9 +502,11 @@
             <w:tcW w:w="3402" w:type="dxa"/>
           </w:tcPr>
           <w:p>
+            <w:proofErr w:type="spellStart"/>
             <w:r>
               <w:t>Huế</w:t>
             </w:r>
+            <w:proofErr w:type="spellEnd"/>
           </w:p>
         </w:tc>
       </w:tr>
@@ -223,9 +519,51 @@
             <w:pPr>
               <w:ind w:left="360"/>
             </w:pPr>
-            <w:r>
-              <w:t>Kiểm tra giao diện trang chủ</w:t>
-            </w:r>
+            <w:proofErr w:type="spellStart"/>
+            <w:r>
+              <w:t>Kiểm</w:t>
+            </w:r>
+            <w:proofErr w:type="spellEnd"/>
+            <w:r>
+              <w:t xml:space="preserve"> </w:t>
+            </w:r>
+            <w:proofErr w:type="spellStart"/>
+            <w:r>
+              <w:t>tra</w:t>
+            </w:r>
+            <w:proofErr w:type="spellEnd"/>
+            <w:r>
+              <w:t xml:space="preserve"> </w:t>
+            </w:r>
+            <w:proofErr w:type="spellStart"/>
+            <w:r>
+              <w:t>giao</w:t>
+            </w:r>
+            <w:proofErr w:type="spellEnd"/>
+            <w:r>
+              <w:t xml:space="preserve"> </w:t>
+            </w:r>
+            <w:proofErr w:type="spellStart"/>
+            <w:r>
+              <w:t>diện</w:t>
+            </w:r>
+            <w:proofErr w:type="spellEnd"/>
+            <w:r>
+              <w:t xml:space="preserve"> </w:t>
+            </w:r>
+            <w:proofErr w:type="spellStart"/>
+            <w:r>
+              <w:t>trang</w:t>
+            </w:r>
+            <w:proofErr w:type="spellEnd"/>
+            <w:r>
+              <w:t xml:space="preserve"> </w:t>
+            </w:r>
+            <w:proofErr w:type="spellStart"/>
+            <w:r>
+              <w:t>chủ</w:t>
+            </w:r>
+            <w:proofErr w:type="spellEnd"/>
           </w:p>
         </w:tc>
         <w:tc>
@@ -233,9 +571,11 @@
             <w:tcW w:w="3402" w:type="dxa"/>
           </w:tcPr>
           <w:p>
+            <w:proofErr w:type="spellStart"/>
             <w:r>
               <w:t>Hương</w:t>
             </w:r>
+            <w:proofErr w:type="spellEnd"/>
           </w:p>
         </w:tc>
       </w:tr>
@@ -255,12 +595,42 @@
           <w:between w:val="nil"/>
         </w:pBdr>
       </w:pPr>
+      <w:proofErr w:type="spellStart"/>
       <w:r>
         <w:rPr>
           <w:color w:val="000000"/>
         </w:rPr>
-        <w:t>Trang giới thiệu</w:t>
-      </w:r>
+        <w:t>Trang</w:t>
+      </w:r>
+      <w:proofErr w:type="spellEnd"/>
+      <w:r>
+        <w:rPr>
+          <w:color w:val="000000"/>
+        </w:rPr>
+        <w:t xml:space="preserve"> </w:t>
+      </w:r>
+      <w:proofErr w:type="spellStart"/>
+      <w:r>
+        <w:rPr>
+          <w:color w:val="000000"/>
+        </w:rPr>
+        <w:t>giới</w:t>
+      </w:r>
+      <w:proofErr w:type="spellEnd"/>
+      <w:r>
+        <w:rPr>
+          <w:color w:val="000000"/>
+        </w:rPr>
+        <w:t xml:space="preserve"> </w:t>
+      </w:r>
+      <w:proofErr w:type="spellStart"/>
+      <w:r>
+        <w:rPr>
+          <w:color w:val="000000"/>
+        </w:rPr>
+        <w:t>thiệu</w:t>
+      </w:r>
+      <w:proofErr w:type="spellEnd"/>
     </w:p>
     <w:tbl>
       <w:tblPr>
@@ -303,9 +673,59 @@
             <w:pPr>
               <w:ind w:left="360"/>
             </w:pPr>
-            <w:r>
-              <w:t>Thiết kế giao diện trang giới thiệu</w:t>
-            </w:r>
+            <w:proofErr w:type="spellStart"/>
+            <w:r>
+              <w:t>Thiết</w:t>
+            </w:r>
+            <w:proofErr w:type="spellEnd"/>
+            <w:r>
+              <w:t xml:space="preserve"> </w:t>
+            </w:r>
+            <w:proofErr w:type="spellStart"/>
+            <w:r>
+              <w:t>kế</w:t>
+            </w:r>
+            <w:proofErr w:type="spellEnd"/>
+            <w:r>
+              <w:t xml:space="preserve"> </w:t>
+            </w:r>
+            <w:proofErr w:type="spellStart"/>
+            <w:r>
+              <w:t>giao</w:t>
+            </w:r>
+            <w:proofErr w:type="spellEnd"/>
+            <w:r>
+              <w:t xml:space="preserve"> </w:t>
+            </w:r>
+            <w:proofErr w:type="spellStart"/>
+            <w:r>
+              <w:t>diện</w:t>
+            </w:r>
+            <w:proofErr w:type="spellEnd"/>
+            <w:r>
+              <w:t xml:space="preserve"> </w:t>
+            </w:r>
+            <w:proofErr w:type="spellStart"/>
+            <w:r>
+              <w:t>trang</w:t>
+            </w:r>
+            <w:proofErr w:type="spellEnd"/>
+            <w:r>
+              <w:t xml:space="preserve"> </w:t>
+            </w:r>
+            <w:proofErr w:type="spellStart"/>
+            <w:r>
+              <w:t>giới</w:t>
+            </w:r>
+            <w:proofErr w:type="spellEnd"/>
+            <w:r>
+              <w:t xml:space="preserve"> </w:t>
+            </w:r>
+            <w:proofErr w:type="spellStart"/>
+            <w:r>
+              <w:t>thiệu</w:t>
+            </w:r>
+            <w:proofErr w:type="spellEnd"/>
           </w:p>
         </w:tc>
         <w:tc>
@@ -314,8 +734,13 @@
           </w:tcPr>
           <w:p>
             <w:r>
-              <w:t>D Thương</w:t>
-            </w:r>
+              <w:t xml:space="preserve">D </w:t>
+            </w:r>
+            <w:proofErr w:type="spellStart"/>
+            <w:r>
+              <w:t>Thương</w:t>
+            </w:r>
+            <w:proofErr w:type="spellEnd"/>
           </w:p>
         </w:tc>
       </w:tr>
@@ -328,9 +753,59 @@
             <w:pPr>
               <w:ind w:left="360"/>
             </w:pPr>
-            <w:r>
-              <w:t>Kiểm tra giao diện trang giới thiệu</w:t>
-            </w:r>
+            <w:proofErr w:type="spellStart"/>
+            <w:r>
+              <w:t>Kiểm</w:t>
+            </w:r>
+            <w:proofErr w:type="spellEnd"/>
+            <w:r>
+              <w:t xml:space="preserve"> </w:t>
+            </w:r>
+            <w:proofErr w:type="spellStart"/>
+            <w:r>
+              <w:t>tra</w:t>
+            </w:r>
+            <w:proofErr w:type="spellEnd"/>
+            <w:r>
+              <w:t xml:space="preserve"> </w:t>
+            </w:r>
+            <w:proofErr w:type="spellStart"/>
+            <w:r>
+              <w:t>giao</w:t>
+            </w:r>
+            <w:proofErr w:type="spellEnd"/>
+            <w:r>
+              <w:t xml:space="preserve"> </w:t>
+            </w:r>
+            <w:proofErr w:type="spellStart"/>
+            <w:r>
+              <w:t>diện</w:t>
+            </w:r>
+            <w:proofErr w:type="spellEnd"/>
+            <w:r>
+              <w:t xml:space="preserve"> </w:t>
+            </w:r>
+            <w:proofErr w:type="spellStart"/>
+            <w:r>
+              <w:t>trang</w:t>
+            </w:r>
+            <w:proofErr w:type="spellEnd"/>
+            <w:r>
+              <w:t xml:space="preserve"> </w:t>
+            </w:r>
+            <w:proofErr w:type="spellStart"/>
+            <w:r>
+              <w:t>giới</w:t>
+            </w:r>
+            <w:proofErr w:type="spellEnd"/>
+            <w:r>
+              <w:t xml:space="preserve"> </w:t>
+            </w:r>
+            <w:proofErr w:type="spellStart"/>
+            <w:r>
+              <w:t>thiệu</w:t>
+            </w:r>
+            <w:proofErr w:type="spellEnd"/>
           </w:p>
         </w:tc>
         <w:tc>
@@ -338,9 +813,11 @@
             <w:tcW w:w="3402" w:type="dxa"/>
           </w:tcPr>
           <w:p>
+            <w:proofErr w:type="spellStart"/>
             <w:r>
               <w:t>Hương</w:t>
             </w:r>
+            <w:proofErr w:type="spellEnd"/>
           </w:p>
         </w:tc>
       </w:tr>
@@ -360,14 +837,109 @@
       </w:r>
     </w:p>
     <w:p>
-      <w:r>
-        <w:t>Khó khăn: sprint 1 cài đặt web chậm, theme lỗi dẫn đến chậm tiến độ</w:t>
-      </w:r>
+      <w:proofErr w:type="spellStart"/>
+      <w:r>
+        <w:t>Khó</w:t>
+      </w:r>
+      <w:proofErr w:type="spellEnd"/>
+      <w:r>
+        <w:t xml:space="preserve"> </w:t>
+      </w:r>
+      <w:proofErr w:type="spellStart"/>
+      <w:r>
+        <w:t>khăn</w:t>
+      </w:r>
+      <w:proofErr w:type="spellEnd"/>
+      <w:r>
+        <w:t xml:space="preserve">: sprint 1 </w:t>
+      </w:r>
+      <w:proofErr w:type="spellStart"/>
+      <w:r>
+        <w:t>cài</w:t>
+      </w:r>
+      <w:proofErr w:type="spellEnd"/>
+      <w:r>
+        <w:t xml:space="preserve"> </w:t>
+      </w:r>
+      <w:proofErr w:type="spellStart"/>
+      <w:r>
+        <w:t>đặt</w:t>
+      </w:r>
+      <w:proofErr w:type="spellEnd"/>
+      <w:r>
+        <w:t xml:space="preserve"> web </w:t>
+      </w:r>
+      <w:proofErr w:type="spellStart"/>
+      <w:r>
+        <w:t>chậm</w:t>
+      </w:r>
+      <w:proofErr w:type="spellEnd"/>
+      <w:r>
+        <w:t xml:space="preserve">, theme </w:t>
+      </w:r>
+      <w:proofErr w:type="spellStart"/>
+      <w:r>
+        <w:t>lỗi</w:t>
+      </w:r>
+      <w:proofErr w:type="spellEnd"/>
+      <w:r>
+        <w:t xml:space="preserve"> </w:t>
+      </w:r>
+      <w:proofErr w:type="spellStart"/>
+      <w:r>
+        <w:t>dẫn</w:t>
+      </w:r>
+      <w:proofErr w:type="spellEnd"/>
+      <w:r>
+        <w:t xml:space="preserve"> </w:t>
+      </w:r>
+      <w:proofErr w:type="spellStart"/>
+      <w:r>
+        <w:t>đến</w:t>
+      </w:r>
+      <w:proofErr w:type="spellEnd"/>
+      <w:r>
+        <w:t xml:space="preserve"> </w:t>
+      </w:r>
+      <w:proofErr w:type="spellStart"/>
+      <w:r>
+        <w:t>chậm</w:t>
+      </w:r>
+      <w:proofErr w:type="spellEnd"/>
+      <w:r>
+        <w:t xml:space="preserve"> </w:t>
+      </w:r>
+      <w:proofErr w:type="spellStart"/>
+      <w:r>
+        <w:t>tiến</w:t>
+      </w:r>
+      <w:proofErr w:type="spellEnd"/>
+      <w:r>
+        <w:t xml:space="preserve"> </w:t>
+      </w:r>
+      <w:proofErr w:type="spellStart"/>
+      <w:r>
+        <w:t>độ</w:t>
+      </w:r>
+      <w:proofErr w:type="spellEnd"/>
     </w:p>
     <w:p>
       <w:r>
-        <w:t>Assign công việc</w:t>
-      </w:r>
+        <w:t xml:space="preserve">Assign </w:t>
+      </w:r>
+      <w:proofErr w:type="spellStart"/>
+      <w:r>
+        <w:t>công</w:t>
+      </w:r>
+      <w:proofErr w:type="spellEnd"/>
+      <w:r>
+        <w:t xml:space="preserve"> </w:t>
+      </w:r>
+      <w:proofErr w:type="spellStart"/>
+      <w:r>
+        <w:t>việc</w:t>
+      </w:r>
+      <w:proofErr w:type="spellEnd"/>
     </w:p>
     <w:p>
       <w:pPr>
@@ -383,12 +955,42 @@
           <w:between w:val="nil"/>
         </w:pBdr>
       </w:pPr>
+      <w:proofErr w:type="spellStart"/>
       <w:r>
         <w:rPr>
           <w:color w:val="000000"/>
         </w:rPr>
-        <w:t>Trang sản phẩm</w:t>
-      </w:r>
+        <w:t>Trang</w:t>
+      </w:r>
+      <w:proofErr w:type="spellEnd"/>
+      <w:r>
+        <w:rPr>
+          <w:color w:val="000000"/>
+        </w:rPr>
+        <w:t xml:space="preserve"> </w:t>
+      </w:r>
+      <w:proofErr w:type="spellStart"/>
+      <w:r>
+        <w:rPr>
+          <w:color w:val="000000"/>
+        </w:rPr>
+        <w:t>sản</w:t>
+      </w:r>
+      <w:proofErr w:type="spellEnd"/>
+      <w:r>
+        <w:rPr>
+          <w:color w:val="000000"/>
+        </w:rPr>
+        <w:t xml:space="preserve"> </w:t>
+      </w:r>
+      <w:proofErr w:type="spellStart"/>
+      <w:r>
+        <w:rPr>
+          <w:color w:val="000000"/>
+        </w:rPr>
+        <w:t>phẩm</w:t>
+      </w:r>
+      <w:proofErr w:type="spellEnd"/>
     </w:p>
     <w:tbl>
       <w:tblPr>
@@ -425,9 +1027,59 @@
             <w:tcW w:w="4788" w:type="dxa"/>
           </w:tcPr>
           <w:p>
-            <w:r>
-              <w:t>Thiết kế giao diện trang sản phẩm</w:t>
-            </w:r>
+            <w:proofErr w:type="spellStart"/>
+            <w:r>
+              <w:t>Thiết</w:t>
+            </w:r>
+            <w:proofErr w:type="spellEnd"/>
+            <w:r>
+              <w:t xml:space="preserve"> </w:t>
+            </w:r>
+            <w:proofErr w:type="spellStart"/>
+            <w:r>
+              <w:t>kế</w:t>
+            </w:r>
+            <w:proofErr w:type="spellEnd"/>
+            <w:r>
+              <w:t xml:space="preserve"> </w:t>
+            </w:r>
+            <w:proofErr w:type="spellStart"/>
+            <w:r>
+              <w:t>giao</w:t>
+            </w:r>
+            <w:proofErr w:type="spellEnd"/>
+            <w:r>
+              <w:t xml:space="preserve"> </w:t>
+            </w:r>
+            <w:proofErr w:type="spellStart"/>
+            <w:r>
+              <w:t>diện</w:t>
+            </w:r>
+            <w:proofErr w:type="spellEnd"/>
+            <w:r>
+              <w:t xml:space="preserve"> </w:t>
+            </w:r>
+            <w:proofErr w:type="spellStart"/>
+            <w:r>
+              <w:t>trang</w:t>
+            </w:r>
+            <w:proofErr w:type="spellEnd"/>
+            <w:r>
+              <w:t xml:space="preserve"> </w:t>
+            </w:r>
+            <w:proofErr w:type="spellStart"/>
+            <w:r>
+              <w:t>sản</w:t>
+            </w:r>
+            <w:proofErr w:type="spellEnd"/>
+            <w:r>
+              <w:t xml:space="preserve"> </w:t>
+            </w:r>
+            <w:proofErr w:type="spellStart"/>
+            <w:r>
+              <w:t>phẩm</w:t>
+            </w:r>
+            <w:proofErr w:type="spellEnd"/>
           </w:p>
         </w:tc>
         <w:tc>
@@ -435,9 +1087,11 @@
             <w:tcW w:w="1699" w:type="dxa"/>
           </w:tcPr>
           <w:p>
+            <w:proofErr w:type="spellStart"/>
             <w:r>
               <w:t>Huế</w:t>
             </w:r>
+            <w:proofErr w:type="spellEnd"/>
           </w:p>
         </w:tc>
       </w:tr>
@@ -447,9 +1101,51 @@
             <w:tcW w:w="4788" w:type="dxa"/>
           </w:tcPr>
           <w:p>
-            <w:r>
-              <w:t>Thiết kế danh mục sản phẩm</w:t>
-            </w:r>
+            <w:proofErr w:type="spellStart"/>
+            <w:r>
+              <w:t>Thiết</w:t>
+            </w:r>
+            <w:proofErr w:type="spellEnd"/>
+            <w:r>
+              <w:t xml:space="preserve"> </w:t>
+            </w:r>
+            <w:proofErr w:type="spellStart"/>
+            <w:r>
+              <w:t>kế</w:t>
+            </w:r>
+            <w:proofErr w:type="spellEnd"/>
+            <w:r>
+              <w:t xml:space="preserve"> </w:t>
+            </w:r>
+            <w:proofErr w:type="spellStart"/>
+            <w:r>
+              <w:t>danh</w:t>
+            </w:r>
+            <w:proofErr w:type="spellEnd"/>
+            <w:r>
+              <w:t xml:space="preserve"> </w:t>
+            </w:r>
+            <w:proofErr w:type="spellStart"/>
+            <w:r>
+              <w:t>mục</w:t>
+            </w:r>
+            <w:proofErr w:type="spellEnd"/>
+            <w:r>
+              <w:t xml:space="preserve"> </w:t>
+            </w:r>
+            <w:proofErr w:type="spellStart"/>
+            <w:r>
+              <w:t>sản</w:t>
+            </w:r>
+            <w:proofErr w:type="spellEnd"/>
+            <w:r>
+              <w:t xml:space="preserve"> </w:t>
+            </w:r>
+            <w:proofErr w:type="spellStart"/>
+            <w:r>
+              <w:t>phẩm</w:t>
+            </w:r>
+            <w:proofErr w:type="spellEnd"/>
           </w:p>
         </w:tc>
         <w:tc>
@@ -457,9 +1153,11 @@
             <w:tcW w:w="1699" w:type="dxa"/>
           </w:tcPr>
           <w:p>
+            <w:proofErr w:type="spellStart"/>
             <w:r>
               <w:t>Thanh</w:t>
             </w:r>
+            <w:proofErr w:type="spellEnd"/>
           </w:p>
         </w:tc>
       </w:tr>
@@ -469,9 +1167,51 @@
             <w:tcW w:w="4788" w:type="dxa"/>
           </w:tcPr>
           <w:p>
-            <w:r>
-              <w:t>Thiết kế hình ảnh sản phẩm</w:t>
-            </w:r>
+            <w:proofErr w:type="spellStart"/>
+            <w:r>
+              <w:t>Thiết</w:t>
+            </w:r>
+            <w:proofErr w:type="spellEnd"/>
+            <w:r>
+              <w:t xml:space="preserve"> </w:t>
+            </w:r>
+            <w:proofErr w:type="spellStart"/>
+            <w:r>
+              <w:t>kế</w:t>
+            </w:r>
+            <w:proofErr w:type="spellEnd"/>
+            <w:r>
+              <w:t xml:space="preserve"> </w:t>
+            </w:r>
+            <w:proofErr w:type="spellStart"/>
+            <w:r>
+              <w:t>hình</w:t>
+            </w:r>
+            <w:proofErr w:type="spellEnd"/>
+            <w:r>
+              <w:t xml:space="preserve"> </w:t>
+            </w:r>
+            <w:proofErr w:type="spellStart"/>
+            <w:r>
+              <w:t>ảnh</w:t>
+            </w:r>
+            <w:proofErr w:type="spellEnd"/>
+            <w:r>
+              <w:t xml:space="preserve"> </w:t>
+            </w:r>
+            <w:proofErr w:type="spellStart"/>
+            <w:r>
+              <w:t>sản</w:t>
+            </w:r>
+            <w:proofErr w:type="spellEnd"/>
+            <w:r>
+              <w:t xml:space="preserve"> </w:t>
+            </w:r>
+            <w:proofErr w:type="spellStart"/>
+            <w:r>
+              <w:t>phẩm</w:t>
+            </w:r>
+            <w:proofErr w:type="spellEnd"/>
           </w:p>
         </w:tc>
         <w:tc>
@@ -480,8 +1220,13 @@
           </w:tcPr>
           <w:p>
             <w:r>
-              <w:t>D Thương</w:t>
-            </w:r>
+              <w:t xml:space="preserve">D </w:t>
+            </w:r>
+            <w:proofErr w:type="spellStart"/>
+            <w:r>
+              <w:t>Thương</w:t>
+            </w:r>
+            <w:proofErr w:type="spellEnd"/>
           </w:p>
         </w:tc>
       </w:tr>
@@ -491,9 +1236,27 @@
             <w:tcW w:w="4788" w:type="dxa"/>
           </w:tcPr>
           <w:p>
-            <w:r>
-              <w:t>Đăng sản phẩm</w:t>
-            </w:r>
+            <w:proofErr w:type="spellStart"/>
+            <w:r>
+              <w:t>Đăng</w:t>
+            </w:r>
+            <w:proofErr w:type="spellEnd"/>
+            <w:r>
+              <w:t xml:space="preserve"> </w:t>
+            </w:r>
+            <w:proofErr w:type="spellStart"/>
+            <w:r>
+              <w:t>sản</w:t>
+            </w:r>
+            <w:proofErr w:type="spellEnd"/>
+            <w:r>
+              <w:t xml:space="preserve"> </w:t>
+            </w:r>
+            <w:proofErr w:type="spellStart"/>
+            <w:r>
+              <w:t>phẩm</w:t>
+            </w:r>
+            <w:proofErr w:type="spellEnd"/>
           </w:p>
         </w:tc>
         <w:tc>
@@ -501,9 +1264,11 @@
             <w:tcW w:w="1699" w:type="dxa"/>
           </w:tcPr>
           <w:p>
+            <w:proofErr w:type="spellStart"/>
             <w:r>
               <w:t>Thanh</w:t>
             </w:r>
+            <w:proofErr w:type="spellEnd"/>
           </w:p>
         </w:tc>
       </w:tr>
@@ -513,10 +1278,44 @@
             <w:tcW w:w="4788" w:type="dxa"/>
           </w:tcPr>
           <w:p>
+            <w:proofErr w:type="spellStart"/>
             <w:r>
               <w:lastRenderedPageBreak/>
-              <w:t>Thiết kế thông tin sản phẩm</w:t>
-            </w:r>
+              <w:t>Thiết</w:t>
+            </w:r>
+            <w:proofErr w:type="spellEnd"/>
+            <w:r>
+              <w:t xml:space="preserve"> </w:t>
+            </w:r>
+            <w:proofErr w:type="spellStart"/>
+            <w:r>
+              <w:t>kế</w:t>
+            </w:r>
+            <w:proofErr w:type="spellEnd"/>
+            <w:r>
+              <w:t xml:space="preserve"> </w:t>
+            </w:r>
+            <w:proofErr w:type="spellStart"/>
+            <w:r>
+              <w:t>thông</w:t>
+            </w:r>
+            <w:proofErr w:type="spellEnd"/>
+            <w:r>
+              <w:t xml:space="preserve"> tin </w:t>
+            </w:r>
+            <w:proofErr w:type="spellStart"/>
+            <w:r>
+              <w:t>sản</w:t>
+            </w:r>
+            <w:proofErr w:type="spellEnd"/>
+            <w:r>
+              <w:t xml:space="preserve"> </w:t>
+            </w:r>
+            <w:proofErr w:type="spellStart"/>
+            <w:r>
+              <w:t>phẩm</w:t>
+            </w:r>
+            <w:proofErr w:type="spellEnd"/>
           </w:p>
         </w:tc>
         <w:tc>
@@ -525,8 +1324,13 @@
           </w:tcPr>
           <w:p>
             <w:r>
-              <w:t>H Thương</w:t>
-            </w:r>
+              <w:t xml:space="preserve">H </w:t>
+            </w:r>
+            <w:proofErr w:type="spellStart"/>
+            <w:r>
+              <w:t>Thương</w:t>
+            </w:r>
+            <w:proofErr w:type="spellEnd"/>
           </w:p>
         </w:tc>
       </w:tr>
@@ -536,9 +1340,43 @@
             <w:tcW w:w="4788" w:type="dxa"/>
           </w:tcPr>
           <w:p>
-            <w:r>
-              <w:t>Kiểm tra trang sản phẩm</w:t>
-            </w:r>
+            <w:proofErr w:type="spellStart"/>
+            <w:r>
+              <w:t>Kiểm</w:t>
+            </w:r>
+            <w:proofErr w:type="spellEnd"/>
+            <w:r>
+              <w:t xml:space="preserve"> </w:t>
+            </w:r>
+            <w:proofErr w:type="spellStart"/>
+            <w:r>
+              <w:t>tra</w:t>
+            </w:r>
+            <w:proofErr w:type="spellEnd"/>
+            <w:r>
+              <w:t xml:space="preserve"> </w:t>
+            </w:r>
+            <w:proofErr w:type="spellStart"/>
+            <w:r>
+              <w:t>trang</w:t>
+            </w:r>
+            <w:proofErr w:type="spellEnd"/>
+            <w:r>
+              <w:t xml:space="preserve"> </w:t>
+            </w:r>
+            <w:proofErr w:type="spellStart"/>
+            <w:r>
+              <w:t>sản</w:t>
+            </w:r>
+            <w:proofErr w:type="spellEnd"/>
+            <w:r>
+              <w:t xml:space="preserve"> </w:t>
+            </w:r>
+            <w:proofErr w:type="spellStart"/>
+            <w:r>
+              <w:t>phẩm</w:t>
+            </w:r>
+            <w:proofErr w:type="spellEnd"/>
           </w:p>
         </w:tc>
         <w:tc>
@@ -546,9 +1384,11 @@
             <w:tcW w:w="1699" w:type="dxa"/>
           </w:tcPr>
           <w:p>
+            <w:proofErr w:type="spellStart"/>
             <w:r>
               <w:t>Hương</w:t>
             </w:r>
+            <w:proofErr w:type="spellEnd"/>
           </w:p>
         </w:tc>
       </w:tr>
@@ -558,9 +1398,59 @@
             <w:tcW w:w="4788" w:type="dxa"/>
           </w:tcPr>
           <w:p>
-            <w:r>
-              <w:t>Thiết kế chức năng đánh giá sp</w:t>
-            </w:r>
+            <w:proofErr w:type="spellStart"/>
+            <w:r>
+              <w:t>Thiết</w:t>
+            </w:r>
+            <w:proofErr w:type="spellEnd"/>
+            <w:r>
+              <w:t xml:space="preserve"> </w:t>
+            </w:r>
+            <w:proofErr w:type="spellStart"/>
+            <w:r>
+              <w:t>kế</w:t>
+            </w:r>
+            <w:proofErr w:type="spellEnd"/>
+            <w:r>
+              <w:t xml:space="preserve"> </w:t>
+            </w:r>
+            <w:proofErr w:type="spellStart"/>
+            <w:r>
+              <w:t>chức</w:t>
+            </w:r>
+            <w:proofErr w:type="spellEnd"/>
+            <w:r>
+              <w:t xml:space="preserve"> </w:t>
+            </w:r>
+            <w:proofErr w:type="spellStart"/>
+            <w:r>
+              <w:t>năng</w:t>
+            </w:r>
+            <w:proofErr w:type="spellEnd"/>
+            <w:r>
+              <w:t xml:space="preserve"> </w:t>
+            </w:r>
+            <w:proofErr w:type="spellStart"/>
+            <w:r>
+              <w:t>đánh</w:t>
+            </w:r>
+            <w:proofErr w:type="spellEnd"/>
+            <w:r>
+              <w:t xml:space="preserve"> </w:t>
+            </w:r>
+            <w:proofErr w:type="spellStart"/>
+            <w:r>
+              <w:t>giá</w:t>
+            </w:r>
+            <w:proofErr w:type="spellEnd"/>
+            <w:r>
+              <w:t xml:space="preserve"> </w:t>
+            </w:r>
+            <w:proofErr w:type="spellStart"/>
+            <w:r>
+              <w:t>sp</w:t>
+            </w:r>
+            <w:proofErr w:type="spellEnd"/>
           </w:p>
         </w:tc>
         <w:tc>
@@ -568,9 +1458,11 @@
             <w:tcW w:w="1699" w:type="dxa"/>
           </w:tcPr>
           <w:p>
+            <w:proofErr w:type="spellStart"/>
             <w:r>
               <w:t>Hương</w:t>
             </w:r>
+            <w:proofErr w:type="spellEnd"/>
           </w:p>
         </w:tc>
       </w:tr>
@@ -580,9 +1472,67 @@
             <w:tcW w:w="4788" w:type="dxa"/>
           </w:tcPr>
           <w:p>
-            <w:r>
-              <w:t>Kiểm tra chức năng đánh giá sản phẩm</w:t>
-            </w:r>
+            <w:proofErr w:type="spellStart"/>
+            <w:r>
+              <w:t>Kiểm</w:t>
+            </w:r>
+            <w:proofErr w:type="spellEnd"/>
+            <w:r>
+              <w:t xml:space="preserve"> </w:t>
+            </w:r>
+            <w:proofErr w:type="spellStart"/>
+            <w:r>
+              <w:t>tra</w:t>
+            </w:r>
+            <w:proofErr w:type="spellEnd"/>
+            <w:r>
+              <w:t xml:space="preserve"> </w:t>
+            </w:r>
+            <w:proofErr w:type="spellStart"/>
+            <w:r>
+              <w:t>chức</w:t>
+            </w:r>
+            <w:proofErr w:type="spellEnd"/>
+            <w:r>
+              <w:t xml:space="preserve"> </w:t>
+            </w:r>
+            <w:proofErr w:type="spellStart"/>
+            <w:r>
+              <w:t>năng</w:t>
+            </w:r>
+            <w:proofErr w:type="spellEnd"/>
+            <w:r>
+              <w:t xml:space="preserve"> </w:t>
+            </w:r>
+            <w:proofErr w:type="spellStart"/>
+            <w:r>
+              <w:t>đánh</w:t>
+            </w:r>
+            <w:proofErr w:type="spellEnd"/>
+            <w:r>
+              <w:t xml:space="preserve"> </w:t>
+            </w:r>
+            <w:proofErr w:type="spellStart"/>
+            <w:r>
+              <w:t>giá</w:t>
+            </w:r>
+            <w:proofErr w:type="spellEnd"/>
+            <w:r>
+              <w:t xml:space="preserve"> </w:t>
+            </w:r>
+            <w:proofErr w:type="spellStart"/>
+            <w:r>
+              <w:t>sản</w:t>
+            </w:r>
+            <w:proofErr w:type="spellEnd"/>
+            <w:r>
+              <w:t xml:space="preserve"> </w:t>
+            </w:r>
+            <w:proofErr w:type="spellStart"/>
+            <w:r>
+              <w:t>phẩm</w:t>
+            </w:r>
+            <w:proofErr w:type="spellEnd"/>
           </w:p>
         </w:tc>
         <w:tc>
@@ -611,13 +1561,63 @@
       </w:r>
     </w:p>
     <w:p>
-      <w:r>
-        <w:t>Khó khăn: Thanh bị ốm</w:t>
-      </w:r>
+      <w:proofErr w:type="spellStart"/>
+      <w:r>
+        <w:t>Khó</w:t>
+      </w:r>
+      <w:proofErr w:type="spellEnd"/>
+      <w:r>
+        <w:t xml:space="preserve"> </w:t>
+      </w:r>
+      <w:proofErr w:type="spellStart"/>
+      <w:r>
+        <w:t>khăn</w:t>
+      </w:r>
+      <w:proofErr w:type="spellEnd"/>
+      <w:r>
+        <w:t xml:space="preserve">: </w:t>
+      </w:r>
+      <w:proofErr w:type="spellStart"/>
+      <w:r>
+        <w:t>Thanh</w:t>
+      </w:r>
+      <w:proofErr w:type="spellEnd"/>
+      <w:r>
+        <w:t xml:space="preserve"> </w:t>
+      </w:r>
+      <w:proofErr w:type="spellStart"/>
+      <w:r>
+        <w:t>bị</w:t>
+      </w:r>
+      <w:proofErr w:type="spellEnd"/>
+      <w:r>
+        <w:t xml:space="preserve"> </w:t>
+      </w:r>
+      <w:proofErr w:type="spellStart"/>
+      <w:r>
+        <w:t>ốm</w:t>
+      </w:r>
+      <w:proofErr w:type="spellEnd"/>
     </w:p>
     <w:p>
       <w:r>
-        <w:t xml:space="preserve">Assign công việc: </w:t>
+        <w:t xml:space="preserve">Assign </w:t>
+      </w:r>
+      <w:proofErr w:type="spellStart"/>
+      <w:r>
+        <w:t>công</w:t>
+      </w:r>
+      <w:proofErr w:type="spellEnd"/>
+      <w:r>
+        <w:t xml:space="preserve"> </w:t>
+      </w:r>
+      <w:proofErr w:type="spellStart"/>
+      <w:r>
+        <w:t>việc</w:t>
+      </w:r>
+      <w:proofErr w:type="spellEnd"/>
+      <w:r>
+        <w:t xml:space="preserve">: </w:t>
       </w:r>
     </w:p>
     <w:p>
@@ -635,12 +1635,56 @@
         </w:pBdr>
         <w:spacing w:after="0"/>
       </w:pPr>
+      <w:proofErr w:type="spellStart"/>
       <w:r>
         <w:rPr>
           <w:color w:val="000000"/>
         </w:rPr>
-        <w:t>Chức năng mua hàng</w:t>
-      </w:r>
+        <w:t>Chức</w:t>
+      </w:r>
+      <w:proofErr w:type="spellEnd"/>
+      <w:r>
+        <w:rPr>
+          <w:color w:val="000000"/>
+        </w:rPr>
+        <w:t xml:space="preserve"> </w:t>
+      </w:r>
+      <w:proofErr w:type="spellStart"/>
+      <w:r>
+        <w:rPr>
+          <w:color w:val="000000"/>
+        </w:rPr>
+        <w:t>năng</w:t>
+      </w:r>
+      <w:proofErr w:type="spellEnd"/>
+      <w:r>
+        <w:rPr>
+          <w:color w:val="000000"/>
+        </w:rPr>
+        <w:t xml:space="preserve"> </w:t>
+      </w:r>
+      <w:proofErr w:type="spellStart"/>
+      <w:r>
+        <w:rPr>
+          <w:color w:val="000000"/>
+        </w:rPr>
+        <w:t>mua</w:t>
+      </w:r>
+      <w:proofErr w:type="spellEnd"/>
+      <w:r>
+        <w:rPr>
+          <w:color w:val="000000"/>
+        </w:rPr>
+        <w:t xml:space="preserve"> </w:t>
+      </w:r>
+      <w:proofErr w:type="spellStart"/>
+      <w:r>
+        <w:rPr>
+          <w:color w:val="000000"/>
+        </w:rPr>
+        <w:t>hàng</w:t>
+      </w:r>
+      <w:proofErr w:type="spellEnd"/>
     </w:p>
     <w:p>
       <w:pPr>
@@ -657,12 +1701,56 @@
         </w:pBdr>
         <w:spacing w:after="0"/>
       </w:pPr>
+      <w:proofErr w:type="spellStart"/>
       <w:r>
         <w:rPr>
           <w:color w:val="000000"/>
         </w:rPr>
-        <w:t>Quản lý bán hàng</w:t>
-      </w:r>
+        <w:t>Quản</w:t>
+      </w:r>
+      <w:proofErr w:type="spellEnd"/>
+      <w:r>
+        <w:rPr>
+          <w:color w:val="000000"/>
+        </w:rPr>
+        <w:t xml:space="preserve"> </w:t>
+      </w:r>
+      <w:proofErr w:type="spellStart"/>
+      <w:r>
+        <w:rPr>
+          <w:color w:val="000000"/>
+        </w:rPr>
+        <w:t>lý</w:t>
+      </w:r>
+      <w:proofErr w:type="spellEnd"/>
+      <w:r>
+        <w:rPr>
+          <w:color w:val="000000"/>
+        </w:rPr>
+        <w:t xml:space="preserve"> </w:t>
+      </w:r>
+      <w:proofErr w:type="spellStart"/>
+      <w:r>
+        <w:rPr>
+          <w:color w:val="000000"/>
+        </w:rPr>
+        <w:t>bán</w:t>
+      </w:r>
+      <w:proofErr w:type="spellEnd"/>
+      <w:r>
+        <w:rPr>
+          <w:color w:val="000000"/>
+        </w:rPr>
+        <w:t xml:space="preserve"> </w:t>
+      </w:r>
+      <w:proofErr w:type="spellStart"/>
+      <w:r>
+        <w:rPr>
+          <w:color w:val="000000"/>
+        </w:rPr>
+        <w:t>hàng</w:t>
+      </w:r>
+      <w:proofErr w:type="spellEnd"/>
     </w:p>
     <w:p>
       <w:pPr>
@@ -679,12 +1767,28 @@
         </w:pBdr>
         <w:spacing w:after="0"/>
       </w:pPr>
+      <w:proofErr w:type="spellStart"/>
       <w:r>
         <w:rPr>
           <w:color w:val="000000"/>
         </w:rPr>
-        <w:t>Giỏ hàng</w:t>
-      </w:r>
+        <w:t>Giỏ</w:t>
+      </w:r>
+      <w:proofErr w:type="spellEnd"/>
+      <w:r>
+        <w:rPr>
+          <w:color w:val="000000"/>
+        </w:rPr>
+        <w:t xml:space="preserve"> </w:t>
+      </w:r>
+      <w:proofErr w:type="spellStart"/>
+      <w:r>
+        <w:rPr>
+          <w:color w:val="000000"/>
+        </w:rPr>
+        <w:t>hàng</w:t>
+      </w:r>
+      <w:proofErr w:type="spellEnd"/>
     </w:p>
     <w:p>
       <w:pPr>
@@ -700,12 +1804,28 @@
           <w:between w:val="nil"/>
         </w:pBdr>
       </w:pPr>
+      <w:proofErr w:type="spellStart"/>
       <w:r>
         <w:rPr>
           <w:color w:val="000000"/>
         </w:rPr>
-        <w:t>Đăng nhập</w:t>
-      </w:r>
+        <w:t>Đăng</w:t>
+      </w:r>
+      <w:proofErr w:type="spellEnd"/>
+      <w:r>
+        <w:rPr>
+          <w:color w:val="000000"/>
+        </w:rPr>
+        <w:t xml:space="preserve"> </w:t>
+      </w:r>
+      <w:proofErr w:type="spellStart"/>
+      <w:r>
+        <w:rPr>
+          <w:color w:val="000000"/>
+        </w:rPr>
+        <w:t>nhập</w:t>
+      </w:r>
+      <w:proofErr w:type="spellEnd"/>
     </w:p>
     <w:tbl>
       <w:tblPr>
@@ -724,9 +1844,51 @@
             <w:tcW w:w="4788" w:type="dxa"/>
           </w:tcPr>
           <w:p>
-            <w:r>
-              <w:t>Thiết kế chức năng mua hàng</w:t>
-            </w:r>
+            <w:proofErr w:type="spellStart"/>
+            <w:r>
+              <w:t>Thiết</w:t>
+            </w:r>
+            <w:proofErr w:type="spellEnd"/>
+            <w:r>
+              <w:t xml:space="preserve"> </w:t>
+            </w:r>
+            <w:proofErr w:type="spellStart"/>
+            <w:r>
+              <w:t>kế</w:t>
+            </w:r>
+            <w:proofErr w:type="spellEnd"/>
+            <w:r>
+              <w:t xml:space="preserve"> </w:t>
+            </w:r>
+            <w:proofErr w:type="spellStart"/>
+            <w:r>
+              <w:t>chức</w:t>
+            </w:r>
+            <w:proofErr w:type="spellEnd"/>
+            <w:r>
+              <w:t xml:space="preserve"> </w:t>
+            </w:r>
+            <w:proofErr w:type="spellStart"/>
+            <w:r>
+              <w:t>năng</w:t>
+            </w:r>
+            <w:proofErr w:type="spellEnd"/>
+            <w:r>
+              <w:t xml:space="preserve"> </w:t>
+            </w:r>
+            <w:proofErr w:type="spellStart"/>
+            <w:r>
+              <w:t>mua</w:t>
+            </w:r>
+            <w:proofErr w:type="spellEnd"/>
+            <w:r>
+              <w:t xml:space="preserve"> </w:t>
+            </w:r>
+            <w:proofErr w:type="spellStart"/>
+            <w:r>
+              <w:t>hàng</w:t>
+            </w:r>
+            <w:proofErr w:type="spellEnd"/>
           </w:p>
         </w:tc>
         <w:tc>
@@ -735,8 +1897,13 @@
           </w:tcPr>
           <w:p>
             <w:r>
-              <w:t>D Thương</w:t>
-            </w:r>
+              <w:t xml:space="preserve">D </w:t>
+            </w:r>
+            <w:proofErr w:type="spellStart"/>
+            <w:r>
+              <w:t>Thương</w:t>
+            </w:r>
+            <w:proofErr w:type="spellEnd"/>
           </w:p>
         </w:tc>
       </w:tr>
@@ -746,9 +1913,51 @@
             <w:tcW w:w="4788" w:type="dxa"/>
           </w:tcPr>
           <w:p>
-            <w:r>
-              <w:t>Kiểm tra chức năng mua hàng</w:t>
-            </w:r>
+            <w:proofErr w:type="spellStart"/>
+            <w:r>
+              <w:t>Kiểm</w:t>
+            </w:r>
+            <w:proofErr w:type="spellEnd"/>
+            <w:r>
+              <w:t xml:space="preserve"> </w:t>
+            </w:r>
+            <w:proofErr w:type="spellStart"/>
+            <w:r>
+              <w:t>tra</w:t>
+            </w:r>
+            <w:proofErr w:type="spellEnd"/>
+            <w:r>
+              <w:t xml:space="preserve"> </w:t>
+            </w:r>
+            <w:proofErr w:type="spellStart"/>
+            <w:r>
+              <w:t>chức</w:t>
+            </w:r>
+            <w:proofErr w:type="spellEnd"/>
+            <w:r>
+              <w:t xml:space="preserve"> </w:t>
+            </w:r>
+            <w:proofErr w:type="spellStart"/>
+            <w:r>
+              <w:t>năng</w:t>
+            </w:r>
+            <w:proofErr w:type="spellEnd"/>
+            <w:r>
+              <w:t xml:space="preserve"> </w:t>
+            </w:r>
+            <w:proofErr w:type="spellStart"/>
+            <w:r>
+              <w:t>mua</w:t>
+            </w:r>
+            <w:proofErr w:type="spellEnd"/>
+            <w:r>
+              <w:t xml:space="preserve"> </w:t>
+            </w:r>
+            <w:proofErr w:type="spellStart"/>
+            <w:r>
+              <w:t>hàng</w:t>
+            </w:r>
+            <w:proofErr w:type="spellEnd"/>
           </w:p>
         </w:tc>
         <w:tc>
@@ -756,9 +1965,11 @@
             <w:tcW w:w="4788" w:type="dxa"/>
           </w:tcPr>
           <w:p>
+            <w:proofErr w:type="spellStart"/>
             <w:r>
               <w:t>Hương</w:t>
             </w:r>
+            <w:proofErr w:type="spellEnd"/>
           </w:p>
         </w:tc>
       </w:tr>
@@ -768,9 +1979,43 @@
             <w:tcW w:w="4788" w:type="dxa"/>
           </w:tcPr>
           <w:p>
-            <w:r>
-              <w:t>Thiết kế trang chính sách</w:t>
-            </w:r>
+            <w:proofErr w:type="spellStart"/>
+            <w:r>
+              <w:t>Thiết</w:t>
+            </w:r>
+            <w:proofErr w:type="spellEnd"/>
+            <w:r>
+              <w:t xml:space="preserve"> </w:t>
+            </w:r>
+            <w:proofErr w:type="spellStart"/>
+            <w:r>
+              <w:t>kế</w:t>
+            </w:r>
+            <w:proofErr w:type="spellEnd"/>
+            <w:r>
+              <w:t xml:space="preserve"> </w:t>
+            </w:r>
+            <w:proofErr w:type="spellStart"/>
+            <w:r>
+              <w:t>trang</w:t>
+            </w:r>
+            <w:proofErr w:type="spellEnd"/>
+            <w:r>
+              <w:t xml:space="preserve"> </w:t>
+            </w:r>
+            <w:proofErr w:type="spellStart"/>
+            <w:r>
+              <w:t>chính</w:t>
+            </w:r>
+            <w:proofErr w:type="spellEnd"/>
+            <w:r>
+              <w:t xml:space="preserve"> </w:t>
+            </w:r>
+            <w:proofErr w:type="spellStart"/>
+            <w:r>
+              <w:t>sách</w:t>
+            </w:r>
+            <w:proofErr w:type="spellEnd"/>
           </w:p>
         </w:tc>
         <w:tc>
@@ -779,8 +2024,13 @@
           </w:tcPr>
           <w:p>
             <w:r>
-              <w:t>H Thương</w:t>
-            </w:r>
+              <w:t xml:space="preserve">H </w:t>
+            </w:r>
+            <w:proofErr w:type="spellStart"/>
+            <w:r>
+              <w:t>Thương</w:t>
+            </w:r>
+            <w:proofErr w:type="spellEnd"/>
           </w:p>
         </w:tc>
       </w:tr>
@@ -790,8 +2040,53 @@
             <w:tcW w:w="4788" w:type="dxa"/>
           </w:tcPr>
           <w:p>
-            <w:r>
-              <w:t>Thiết kế trang hướng dẫn chọn size</w:t>
+            <w:proofErr w:type="spellStart"/>
+            <w:r>
+              <w:t>Thiết</w:t>
+            </w:r>
+            <w:proofErr w:type="spellEnd"/>
+            <w:r>
+              <w:t xml:space="preserve"> </w:t>
+            </w:r>
+            <w:proofErr w:type="spellStart"/>
+            <w:r>
+              <w:t>kế</w:t>
+            </w:r>
+            <w:proofErr w:type="spellEnd"/>
+            <w:r>
+              <w:t xml:space="preserve"> </w:t>
+            </w:r>
+            <w:proofErr w:type="spellStart"/>
+            <w:r>
+              <w:t>trang</w:t>
+            </w:r>
+            <w:proofErr w:type="spellEnd"/>
+            <w:r>
+              <w:t xml:space="preserve"> </w:t>
+            </w:r>
+            <w:proofErr w:type="spellStart"/>
+            <w:r>
+              <w:t>hướng</w:t>
+            </w:r>
+            <w:proofErr w:type="spellEnd"/>
+            <w:r>
+              <w:t xml:space="preserve"> </w:t>
+            </w:r>
+            <w:proofErr w:type="spellStart"/>
+            <w:r>
+              <w:t>dẫn</w:t>
+            </w:r>
+            <w:proofErr w:type="spellEnd"/>
+            <w:r>
+              <w:t xml:space="preserve"> </w:t>
+            </w:r>
+            <w:proofErr w:type="spellStart"/>
+            <w:r>
+              <w:t>chọn</w:t>
+            </w:r>
+            <w:proofErr w:type="spellEnd"/>
+            <w:r>
+              <w:t xml:space="preserve"> size</w:t>
             </w:r>
           </w:p>
         </w:tc>
@@ -800,9 +2095,11 @@
             <w:tcW w:w="4788" w:type="dxa"/>
           </w:tcPr>
           <w:p>
+            <w:proofErr w:type="spellStart"/>
             <w:r>
               <w:t>Hương</w:t>
             </w:r>
+            <w:proofErr w:type="spellEnd"/>
           </w:p>
         </w:tc>
       </w:tr>
@@ -812,9 +2109,59 @@
             <w:tcW w:w="4788" w:type="dxa"/>
           </w:tcPr>
           <w:p>
-            <w:r>
-              <w:t>Chức năng kiểm tra thông tin đơn hàng</w:t>
-            </w:r>
+            <w:proofErr w:type="spellStart"/>
+            <w:r>
+              <w:t>Chức</w:t>
+            </w:r>
+            <w:proofErr w:type="spellEnd"/>
+            <w:r>
+              <w:t xml:space="preserve"> </w:t>
+            </w:r>
+            <w:proofErr w:type="spellStart"/>
+            <w:r>
+              <w:t>năng</w:t>
+            </w:r>
+            <w:proofErr w:type="spellEnd"/>
+            <w:r>
+              <w:t xml:space="preserve"> </w:t>
+            </w:r>
+            <w:proofErr w:type="spellStart"/>
+            <w:r>
+              <w:t>kiểm</w:t>
+            </w:r>
+            <w:proofErr w:type="spellEnd"/>
+            <w:r>
+              <w:t xml:space="preserve"> </w:t>
+            </w:r>
+            <w:proofErr w:type="spellStart"/>
+            <w:r>
+              <w:t>tra</w:t>
+            </w:r>
+            <w:proofErr w:type="spellEnd"/>
+            <w:r>
+              <w:t xml:space="preserve"> </w:t>
+            </w:r>
+            <w:proofErr w:type="spellStart"/>
+            <w:r>
+              <w:t>thông</w:t>
+            </w:r>
+            <w:proofErr w:type="spellEnd"/>
+            <w:r>
+              <w:t xml:space="preserve"> tin </w:t>
+            </w:r>
+            <w:proofErr w:type="spellStart"/>
+            <w:r>
+              <w:t>đơn</w:t>
+            </w:r>
+            <w:proofErr w:type="spellEnd"/>
+            <w:r>
+              <w:t xml:space="preserve"> </w:t>
+            </w:r>
+            <w:proofErr w:type="spellStart"/>
+            <w:r>
+              <w:t>hàng</w:t>
+            </w:r>
+            <w:proofErr w:type="spellEnd"/>
           </w:p>
         </w:tc>
         <w:tc>
@@ -823,8 +2170,13 @@
           </w:tcPr>
           <w:p>
             <w:r>
-              <w:t>H Thương</w:t>
-            </w:r>
+              <w:t xml:space="preserve">H </w:t>
+            </w:r>
+            <w:proofErr w:type="spellStart"/>
+            <w:r>
+              <w:t>Thương</w:t>
+            </w:r>
+            <w:proofErr w:type="spellEnd"/>
           </w:p>
         </w:tc>
       </w:tr>
@@ -834,9 +2186,35 @@
             <w:tcW w:w="4788" w:type="dxa"/>
           </w:tcPr>
           <w:p>
-            <w:r>
-              <w:t>Quản lý bán hàng</w:t>
-            </w:r>
+            <w:proofErr w:type="spellStart"/>
+            <w:r>
+              <w:t>Quản</w:t>
+            </w:r>
+            <w:proofErr w:type="spellEnd"/>
+            <w:r>
+              <w:t xml:space="preserve"> </w:t>
+            </w:r>
+            <w:proofErr w:type="spellStart"/>
+            <w:r>
+              <w:t>lý</w:t>
+            </w:r>
+            <w:proofErr w:type="spellEnd"/>
+            <w:r>
+              <w:t xml:space="preserve"> </w:t>
+            </w:r>
+            <w:proofErr w:type="spellStart"/>
+            <w:r>
+              <w:t>bán</w:t>
+            </w:r>
+            <w:proofErr w:type="spellEnd"/>
+            <w:r>
+              <w:t xml:space="preserve"> </w:t>
+            </w:r>
+            <w:proofErr w:type="spellStart"/>
+            <w:r>
+              <w:t>hàng</w:t>
+            </w:r>
+            <w:proofErr w:type="spellEnd"/>
           </w:p>
         </w:tc>
         <w:tc>
@@ -857,8 +2235,37 @@
           </w:tcPr>
           <w:p>
             <w:r>
-              <w:t>Test quản lý bán hàng</w:t>
-            </w:r>
+              <w:t xml:space="preserve">Test </w:t>
+            </w:r>
+            <w:proofErr w:type="spellStart"/>
+            <w:r>
+              <w:t>quản</w:t>
+            </w:r>
+            <w:proofErr w:type="spellEnd"/>
+            <w:r>
+              <w:t xml:space="preserve"> </w:t>
+            </w:r>
+            <w:proofErr w:type="spellStart"/>
+            <w:r>
+              <w:t>lý</w:t>
+            </w:r>
+            <w:proofErr w:type="spellEnd"/>
+            <w:r>
+              <w:t xml:space="preserve"> </w:t>
+            </w:r>
+            <w:proofErr w:type="spellStart"/>
+            <w:r>
+              <w:t>bán</w:t>
+            </w:r>
+            <w:proofErr w:type="spellEnd"/>
+            <w:r>
+              <w:t xml:space="preserve"> </w:t>
+            </w:r>
+            <w:proofErr w:type="spellStart"/>
+            <w:r>
+              <w:t>hàng</w:t>
+            </w:r>
+            <w:proofErr w:type="spellEnd"/>
           </w:p>
         </w:tc>
         <w:tc>
@@ -866,9 +2273,11 @@
             <w:tcW w:w="4788" w:type="dxa"/>
           </w:tcPr>
           <w:p>
+            <w:proofErr w:type="spellStart"/>
             <w:r>
               <w:t>Hương</w:t>
             </w:r>
+            <w:proofErr w:type="spellEnd"/>
           </w:p>
         </w:tc>
       </w:tr>
@@ -878,9 +2287,59 @@
             <w:tcW w:w="4788" w:type="dxa"/>
           </w:tcPr>
           <w:p>
-            <w:r>
-              <w:t>Thiết kế trang tra cứu đơn hàng</w:t>
-            </w:r>
+            <w:proofErr w:type="spellStart"/>
+            <w:r>
+              <w:t>Thiết</w:t>
+            </w:r>
+            <w:proofErr w:type="spellEnd"/>
+            <w:r>
+              <w:t xml:space="preserve"> </w:t>
+            </w:r>
+            <w:proofErr w:type="spellStart"/>
+            <w:r>
+              <w:t>kế</w:t>
+            </w:r>
+            <w:proofErr w:type="spellEnd"/>
+            <w:r>
+              <w:t xml:space="preserve"> </w:t>
+            </w:r>
+            <w:proofErr w:type="spellStart"/>
+            <w:r>
+              <w:t>trang</w:t>
+            </w:r>
+            <w:proofErr w:type="spellEnd"/>
+            <w:r>
+              <w:t xml:space="preserve"> </w:t>
+            </w:r>
+            <w:proofErr w:type="spellStart"/>
+            <w:r>
+              <w:t>tra</w:t>
+            </w:r>
+            <w:proofErr w:type="spellEnd"/>
+            <w:r>
+              <w:t xml:space="preserve"> </w:t>
+            </w:r>
+            <w:proofErr w:type="spellStart"/>
+            <w:r>
+              <w:t>cứu</w:t>
+            </w:r>
+            <w:proofErr w:type="spellEnd"/>
+            <w:r>
+              <w:t xml:space="preserve"> </w:t>
+            </w:r>
+            <w:proofErr w:type="spellStart"/>
+            <w:r>
+              <w:t>đơn</w:t>
+            </w:r>
+            <w:proofErr w:type="spellEnd"/>
+            <w:r>
+              <w:t xml:space="preserve"> </w:t>
+            </w:r>
+            <w:proofErr w:type="spellStart"/>
+            <w:r>
+              <w:t>hàng</w:t>
+            </w:r>
+            <w:proofErr w:type="spellEnd"/>
           </w:p>
         </w:tc>
         <w:tc>
@@ -888,9 +2347,11 @@
             <w:tcW w:w="4788" w:type="dxa"/>
           </w:tcPr>
           <w:p>
+            <w:proofErr w:type="spellStart"/>
             <w:r>
               <w:t>Huế</w:t>
             </w:r>
+            <w:proofErr w:type="spellEnd"/>
           </w:p>
         </w:tc>
       </w:tr>
@@ -900,9 +2361,43 @@
             <w:tcW w:w="4788" w:type="dxa"/>
           </w:tcPr>
           <w:p>
-            <w:r>
-              <w:t>Thiết kế mục giỏ hàng</w:t>
-            </w:r>
+            <w:proofErr w:type="spellStart"/>
+            <w:r>
+              <w:t>Thiết</w:t>
+            </w:r>
+            <w:proofErr w:type="spellEnd"/>
+            <w:r>
+              <w:t xml:space="preserve"> </w:t>
+            </w:r>
+            <w:proofErr w:type="spellStart"/>
+            <w:r>
+              <w:t>kế</w:t>
+            </w:r>
+            <w:proofErr w:type="spellEnd"/>
+            <w:r>
+              <w:t xml:space="preserve"> </w:t>
+            </w:r>
+            <w:proofErr w:type="spellStart"/>
+            <w:r>
+              <w:t>mục</w:t>
+            </w:r>
+            <w:proofErr w:type="spellEnd"/>
+            <w:r>
+              <w:t xml:space="preserve"> </w:t>
+            </w:r>
+            <w:proofErr w:type="spellStart"/>
+            <w:r>
+              <w:t>giỏ</w:t>
+            </w:r>
+            <w:proofErr w:type="spellEnd"/>
+            <w:r>
+              <w:t xml:space="preserve"> </w:t>
+            </w:r>
+            <w:proofErr w:type="spellStart"/>
+            <w:r>
+              <w:t>hàng</w:t>
+            </w:r>
+            <w:proofErr w:type="spellEnd"/>
           </w:p>
         </w:tc>
         <w:tc>
@@ -910,9 +2405,11 @@
             <w:tcW w:w="4788" w:type="dxa"/>
           </w:tcPr>
           <w:p>
+            <w:proofErr w:type="spellStart"/>
             <w:r>
               <w:t>Thanh</w:t>
             </w:r>
+            <w:proofErr w:type="spellEnd"/>
           </w:p>
         </w:tc>
       </w:tr>
@@ -922,9 +2419,51 @@
             <w:tcW w:w="4788" w:type="dxa"/>
           </w:tcPr>
           <w:p>
-            <w:r>
-              <w:t>Kiểm tra chức năng giỏ hàng</w:t>
-            </w:r>
+            <w:proofErr w:type="spellStart"/>
+            <w:r>
+              <w:t>Kiểm</w:t>
+            </w:r>
+            <w:proofErr w:type="spellEnd"/>
+            <w:r>
+              <w:t xml:space="preserve"> </w:t>
+            </w:r>
+            <w:proofErr w:type="spellStart"/>
+            <w:r>
+              <w:t>tra</w:t>
+            </w:r>
+            <w:proofErr w:type="spellEnd"/>
+            <w:r>
+              <w:t xml:space="preserve"> </w:t>
+            </w:r>
+            <w:proofErr w:type="spellStart"/>
+            <w:r>
+              <w:t>chức</w:t>
+            </w:r>
+            <w:proofErr w:type="spellEnd"/>
+            <w:r>
+              <w:t xml:space="preserve"> </w:t>
+            </w:r>
+            <w:proofErr w:type="spellStart"/>
+            <w:r>
+              <w:t>năng</w:t>
+            </w:r>
+            <w:proofErr w:type="spellEnd"/>
+            <w:r>
+              <w:t xml:space="preserve"> </w:t>
+            </w:r>
+            <w:proofErr w:type="spellStart"/>
+            <w:r>
+              <w:t>giỏ</w:t>
+            </w:r>
+            <w:proofErr w:type="spellEnd"/>
+            <w:r>
+              <w:t xml:space="preserve"> </w:t>
+            </w:r>
+            <w:proofErr w:type="spellStart"/>
+            <w:r>
+              <w:t>hàng</w:t>
+            </w:r>
+            <w:proofErr w:type="spellEnd"/>
           </w:p>
         </w:tc>
         <w:tc>
@@ -944,9 +2483,51 @@
             <w:tcW w:w="4788" w:type="dxa"/>
           </w:tcPr>
           <w:p>
-            <w:r>
-              <w:t>Thiết kế chức năng đăng nhập</w:t>
-            </w:r>
+            <w:proofErr w:type="spellStart"/>
+            <w:r>
+              <w:t>Thiết</w:t>
+            </w:r>
+            <w:proofErr w:type="spellEnd"/>
+            <w:r>
+              <w:t xml:space="preserve"> </w:t>
+            </w:r>
+            <w:proofErr w:type="spellStart"/>
+            <w:r>
+              <w:t>kế</w:t>
+            </w:r>
+            <w:proofErr w:type="spellEnd"/>
+            <w:r>
+              <w:t xml:space="preserve"> </w:t>
+            </w:r>
+            <w:proofErr w:type="spellStart"/>
+            <w:r>
+              <w:t>chức</w:t>
+            </w:r>
+            <w:proofErr w:type="spellEnd"/>
+            <w:r>
+              <w:t xml:space="preserve"> </w:t>
+            </w:r>
+            <w:proofErr w:type="spellStart"/>
+            <w:r>
+              <w:t>năng</w:t>
+            </w:r>
+            <w:proofErr w:type="spellEnd"/>
+            <w:r>
+              <w:t xml:space="preserve"> </w:t>
+            </w:r>
+            <w:proofErr w:type="spellStart"/>
+            <w:r>
+              <w:t>đăng</w:t>
+            </w:r>
+            <w:proofErr w:type="spellEnd"/>
+            <w:r>
+              <w:t xml:space="preserve"> </w:t>
+            </w:r>
+            <w:proofErr w:type="spellStart"/>
+            <w:r>
+              <w:t>nhập</w:t>
+            </w:r>
+            <w:proofErr w:type="spellEnd"/>
           </w:p>
         </w:tc>
         <w:tc>
@@ -954,9 +2535,11 @@
             <w:tcW w:w="4788" w:type="dxa"/>
           </w:tcPr>
           <w:p>
+            <w:proofErr w:type="spellStart"/>
             <w:r>
               <w:t>Huế</w:t>
             </w:r>
+            <w:proofErr w:type="spellEnd"/>
           </w:p>
         </w:tc>
       </w:tr>
@@ -966,9 +2549,51 @@
             <w:tcW w:w="4788" w:type="dxa"/>
           </w:tcPr>
           <w:p>
-            <w:r>
-              <w:t>Thiết kế form đăng ký thành viên</w:t>
-            </w:r>
+            <w:proofErr w:type="spellStart"/>
+            <w:r>
+              <w:t>Thiết</w:t>
+            </w:r>
+            <w:proofErr w:type="spellEnd"/>
+            <w:r>
+              <w:t xml:space="preserve"> </w:t>
+            </w:r>
+            <w:proofErr w:type="spellStart"/>
+            <w:r>
+              <w:t>kế</w:t>
+            </w:r>
+            <w:proofErr w:type="spellEnd"/>
+            <w:r>
+              <w:t xml:space="preserve"> form </w:t>
+            </w:r>
+            <w:proofErr w:type="spellStart"/>
+            <w:r>
+              <w:t>đăng</w:t>
+            </w:r>
+            <w:proofErr w:type="spellEnd"/>
+            <w:r>
+              <w:t xml:space="preserve"> </w:t>
+            </w:r>
+            <w:proofErr w:type="spellStart"/>
+            <w:r>
+              <w:t>ký</w:t>
+            </w:r>
+            <w:proofErr w:type="spellEnd"/>
+            <w:r>
+              <w:t xml:space="preserve"> </w:t>
+            </w:r>
+            <w:proofErr w:type="spellStart"/>
+            <w:r>
+              <w:t>thành</w:t>
+            </w:r>
+            <w:proofErr w:type="spellEnd"/>
+            <w:r>
+              <w:t xml:space="preserve"> </w:t>
+            </w:r>
+            <w:proofErr w:type="spellStart"/>
+            <w:r>
+              <w:t>viên</w:t>
+            </w:r>
+            <w:proofErr w:type="spellEnd"/>
           </w:p>
         </w:tc>
         <w:tc>
@@ -976,9 +2601,11 @@
             <w:tcW w:w="4788" w:type="dxa"/>
           </w:tcPr>
           <w:p>
+            <w:proofErr w:type="spellStart"/>
             <w:r>
               <w:t>Thanh</w:t>
             </w:r>
+            <w:proofErr w:type="spellEnd"/>
           </w:p>
         </w:tc>
       </w:tr>
@@ -988,9 +2615,51 @@
             <w:tcW w:w="4788" w:type="dxa"/>
           </w:tcPr>
           <w:p>
-            <w:r>
-              <w:t>Kiểm tra khả năng đăng nhập</w:t>
-            </w:r>
+            <w:proofErr w:type="spellStart"/>
+            <w:r>
+              <w:t>Kiểm</w:t>
+            </w:r>
+            <w:proofErr w:type="spellEnd"/>
+            <w:r>
+              <w:t xml:space="preserve"> </w:t>
+            </w:r>
+            <w:proofErr w:type="spellStart"/>
+            <w:r>
+              <w:t>tra</w:t>
+            </w:r>
+            <w:proofErr w:type="spellEnd"/>
+            <w:r>
+              <w:t xml:space="preserve"> </w:t>
+            </w:r>
+            <w:proofErr w:type="spellStart"/>
+            <w:r>
+              <w:t>khả</w:t>
+            </w:r>
+            <w:proofErr w:type="spellEnd"/>
+            <w:r>
+              <w:t xml:space="preserve"> </w:t>
+            </w:r>
+            <w:proofErr w:type="spellStart"/>
+            <w:r>
+              <w:t>năng</w:t>
+            </w:r>
+            <w:proofErr w:type="spellEnd"/>
+            <w:r>
+              <w:t xml:space="preserve"> </w:t>
+            </w:r>
+            <w:proofErr w:type="spellStart"/>
+            <w:r>
+              <w:t>đăng</w:t>
+            </w:r>
+            <w:proofErr w:type="spellEnd"/>
+            <w:r>
+              <w:t xml:space="preserve"> </w:t>
+            </w:r>
+            <w:proofErr w:type="spellStart"/>
+            <w:r>
+              <w:t>nhập</w:t>
+            </w:r>
+            <w:proofErr w:type="spellEnd"/>
           </w:p>
         </w:tc>
         <w:tc>
@@ -999,8 +2668,13 @@
           </w:tcPr>
           <w:p>
             <w:r>
-              <w:t>D Thương</w:t>
-            </w:r>
+              <w:t xml:space="preserve">D </w:t>
+            </w:r>
+            <w:proofErr w:type="spellStart"/>
+            <w:r>
+              <w:t>Thương</w:t>
+            </w:r>
+            <w:proofErr w:type="spellEnd"/>
           </w:p>
         </w:tc>
       </w:tr>
@@ -1138,8 +2812,45 @@
               </w:pBdr>
               <w:spacing w:after="0" w:line="240" w:lineRule="auto"/>
             </w:pPr>
-            <w:r>
-              <w:t>Đã làm gì vào hôm qua?</w:t>
+            <w:proofErr w:type="spellStart"/>
+            <w:r>
+              <w:t>Đã</w:t>
+            </w:r>
+            <w:proofErr w:type="spellEnd"/>
+            <w:r>
+              <w:t xml:space="preserve"> </w:t>
+            </w:r>
+            <w:proofErr w:type="spellStart"/>
+            <w:r>
+              <w:t>làm</w:t>
+            </w:r>
+            <w:proofErr w:type="spellEnd"/>
+            <w:r>
+              <w:t xml:space="preserve"> </w:t>
+            </w:r>
+            <w:proofErr w:type="spellStart"/>
+            <w:r>
+              <w:t>gì</w:t>
+            </w:r>
+            <w:proofErr w:type="spellEnd"/>
+            <w:r>
+              <w:t xml:space="preserve"> </w:t>
+            </w:r>
+            <w:proofErr w:type="spellStart"/>
+            <w:r>
+              <w:t>vào</w:t>
+            </w:r>
+            <w:proofErr w:type="spellEnd"/>
+            <w:r>
+              <w:t xml:space="preserve"> </w:t>
+            </w:r>
+            <w:proofErr w:type="spellStart"/>
+            <w:r>
+              <w:t>hôm</w:t>
+            </w:r>
+            <w:proofErr w:type="spellEnd"/>
+            <w:r>
+              <w:t xml:space="preserve"> qua?</w:t>
             </w:r>
           </w:p>
         </w:tc>
@@ -1166,8 +2877,45 @@
               </w:pBdr>
               <w:spacing w:after="0" w:line="240" w:lineRule="auto"/>
             </w:pPr>
-            <w:r>
-              <w:t>Sẽ làm gì vào hôm nay?</w:t>
+            <w:proofErr w:type="spellStart"/>
+            <w:r>
+              <w:t>Sẽ</w:t>
+            </w:r>
+            <w:proofErr w:type="spellEnd"/>
+            <w:r>
+              <w:t xml:space="preserve"> </w:t>
+            </w:r>
+            <w:proofErr w:type="spellStart"/>
+            <w:r>
+              <w:t>làm</w:t>
+            </w:r>
+            <w:proofErr w:type="spellEnd"/>
+            <w:r>
+              <w:t xml:space="preserve"> </w:t>
+            </w:r>
+            <w:proofErr w:type="spellStart"/>
+            <w:r>
+              <w:t>gì</w:t>
+            </w:r>
+            <w:proofErr w:type="spellEnd"/>
+            <w:r>
+              <w:t xml:space="preserve"> </w:t>
+            </w:r>
+            <w:proofErr w:type="spellStart"/>
+            <w:r>
+              <w:t>vào</w:t>
+            </w:r>
+            <w:proofErr w:type="spellEnd"/>
+            <w:r>
+              <w:t xml:space="preserve"> </w:t>
+            </w:r>
+            <w:proofErr w:type="spellStart"/>
+            <w:r>
+              <w:t>hôm</w:t>
+            </w:r>
+            <w:proofErr w:type="spellEnd"/>
+            <w:r>
+              <w:t xml:space="preserve"> nay?</w:t>
             </w:r>
           </w:p>
         </w:tc>
@@ -1194,8 +2942,61 @@
               </w:pBdr>
               <w:spacing w:after="0" w:line="240" w:lineRule="auto"/>
             </w:pPr>
-            <w:r>
-              <w:t>Cái gì đang cản trở công việc?</w:t>
+            <w:proofErr w:type="spellStart"/>
+            <w:r>
+              <w:t>Cái</w:t>
+            </w:r>
+            <w:proofErr w:type="spellEnd"/>
+            <w:r>
+              <w:t xml:space="preserve"> </w:t>
+            </w:r>
+            <w:proofErr w:type="spellStart"/>
+            <w:r>
+              <w:t>gì</w:t>
+            </w:r>
+            <w:proofErr w:type="spellEnd"/>
+            <w:r>
+              <w:t xml:space="preserve"> </w:t>
+            </w:r>
+            <w:proofErr w:type="spellStart"/>
+            <w:r>
+              <w:t>đang</w:t>
+            </w:r>
+            <w:proofErr w:type="spellEnd"/>
+            <w:r>
+              <w:t xml:space="preserve"> </w:t>
+            </w:r>
+            <w:proofErr w:type="spellStart"/>
+            <w:r>
+              <w:t>cản</w:t>
+            </w:r>
+            <w:proofErr w:type="spellEnd"/>
+            <w:r>
+              <w:t xml:space="preserve"> </w:t>
+            </w:r>
+            <w:proofErr w:type="spellStart"/>
+            <w:r>
+              <w:t>trở</w:t>
+            </w:r>
+            <w:proofErr w:type="spellEnd"/>
+            <w:r>
+              <w:t xml:space="preserve"> </w:t>
+            </w:r>
+            <w:proofErr w:type="spellStart"/>
+            <w:r>
+              <w:t>công</w:t>
+            </w:r>
+            <w:proofErr w:type="spellEnd"/>
+            <w:r>
+              <w:t xml:space="preserve"> </w:t>
+            </w:r>
+            <w:proofErr w:type="spellStart"/>
+            <w:r>
+              <w:t>việc</w:t>
+            </w:r>
+            <w:proofErr w:type="spellEnd"/>
+            <w:r>
+              <w:t>?</w:t>
             </w:r>
           </w:p>
         </w:tc>
@@ -1224,9 +3025,11 @@
               </w:pBdr>
               <w:spacing w:after="0" w:line="240" w:lineRule="auto"/>
             </w:pPr>
+            <w:proofErr w:type="spellStart"/>
             <w:r>
               <w:t>Hương</w:t>
             </w:r>
+            <w:proofErr w:type="spellEnd"/>
           </w:p>
         </w:tc>
         <w:tc>
@@ -1252,9 +3055,59 @@
               </w:pBdr>
               <w:spacing w:after="0" w:line="240" w:lineRule="auto"/>
             </w:pPr>
-            <w:r>
-              <w:t>Thiết kế trang hướng dẫn mua hàng</w:t>
-            </w:r>
+            <w:proofErr w:type="spellStart"/>
+            <w:r>
+              <w:t>Thiết</w:t>
+            </w:r>
+            <w:proofErr w:type="spellEnd"/>
+            <w:r>
+              <w:t xml:space="preserve"> </w:t>
+            </w:r>
+            <w:proofErr w:type="spellStart"/>
+            <w:r>
+              <w:t>kế</w:t>
+            </w:r>
+            <w:proofErr w:type="spellEnd"/>
+            <w:r>
+              <w:t xml:space="preserve"> </w:t>
+            </w:r>
+            <w:proofErr w:type="spellStart"/>
+            <w:r>
+              <w:t>trang</w:t>
+            </w:r>
+            <w:proofErr w:type="spellEnd"/>
+            <w:r>
+              <w:t xml:space="preserve"> </w:t>
+            </w:r>
+            <w:proofErr w:type="spellStart"/>
+            <w:r>
+              <w:t>hướng</w:t>
+            </w:r>
+            <w:proofErr w:type="spellEnd"/>
+            <w:r>
+              <w:t xml:space="preserve"> </w:t>
+            </w:r>
+            <w:proofErr w:type="spellStart"/>
+            <w:r>
+              <w:t>dẫn</w:t>
+            </w:r>
+            <w:proofErr w:type="spellEnd"/>
+            <w:r>
+              <w:t xml:space="preserve"> </w:t>
+            </w:r>
+            <w:proofErr w:type="spellStart"/>
+            <w:r>
+              <w:t>mua</w:t>
+            </w:r>
+            <w:proofErr w:type="spellEnd"/>
+            <w:r>
+              <w:t xml:space="preserve"> </w:t>
+            </w:r>
+            <w:proofErr w:type="spellStart"/>
+            <w:r>
+              <w:t>hàng</w:t>
+            </w:r>
+            <w:proofErr w:type="spellEnd"/>
           </w:p>
           <w:p>
             <w:pPr>
@@ -1269,8 +3122,53 @@
               <w:spacing w:after="0" w:line="240" w:lineRule="auto"/>
             </w:pPr>
             <w:r>
-              <w:t>Test chức năng quản lý bán hàng</w:t>
-            </w:r>
+              <w:t xml:space="preserve">Test </w:t>
+            </w:r>
+            <w:proofErr w:type="spellStart"/>
+            <w:r>
+              <w:t>chức</w:t>
+            </w:r>
+            <w:proofErr w:type="spellEnd"/>
+            <w:r>
+              <w:t xml:space="preserve"> </w:t>
+            </w:r>
+            <w:proofErr w:type="spellStart"/>
+            <w:r>
+              <w:t>năng</w:t>
+            </w:r>
+            <w:proofErr w:type="spellEnd"/>
+            <w:r>
+              <w:t xml:space="preserve"> </w:t>
+            </w:r>
+            <w:proofErr w:type="spellStart"/>
+            <w:r>
+              <w:t>quản</w:t>
+            </w:r>
+            <w:proofErr w:type="spellEnd"/>
+            <w:r>
+              <w:t xml:space="preserve"> </w:t>
+            </w:r>
+            <w:proofErr w:type="spellStart"/>
+            <w:r>
+              <w:t>lý</w:t>
+            </w:r>
+            <w:proofErr w:type="spellEnd"/>
+            <w:r>
+              <w:t xml:space="preserve"> </w:t>
+            </w:r>
+            <w:proofErr w:type="spellStart"/>
+            <w:r>
+              <w:t>bán</w:t>
+            </w:r>
+            <w:proofErr w:type="spellEnd"/>
+            <w:r>
+              <w:t xml:space="preserve"> </w:t>
+            </w:r>
+            <w:proofErr w:type="spellStart"/>
+            <w:r>
+              <w:t>hàng</w:t>
+            </w:r>
+            <w:proofErr w:type="spellEnd"/>
           </w:p>
           <w:p>
             <w:pPr>
@@ -1285,8 +3183,37 @@
               <w:spacing w:after="0" w:line="240" w:lineRule="auto"/>
             </w:pPr>
             <w:r>
-              <w:t>Test chức năng mua hàng</w:t>
-            </w:r>
+              <w:t xml:space="preserve">Test </w:t>
+            </w:r>
+            <w:proofErr w:type="spellStart"/>
+            <w:r>
+              <w:t>chức</w:t>
+            </w:r>
+            <w:proofErr w:type="spellEnd"/>
+            <w:r>
+              <w:t xml:space="preserve"> </w:t>
+            </w:r>
+            <w:proofErr w:type="spellStart"/>
+            <w:r>
+              <w:t>năng</w:t>
+            </w:r>
+            <w:proofErr w:type="spellEnd"/>
+            <w:r>
+              <w:t xml:space="preserve"> </w:t>
+            </w:r>
+            <w:proofErr w:type="spellStart"/>
+            <w:r>
+              <w:t>mua</w:t>
+            </w:r>
+            <w:proofErr w:type="spellEnd"/>
+            <w:r>
+              <w:t xml:space="preserve"> </w:t>
+            </w:r>
+            <w:proofErr w:type="spellStart"/>
+            <w:r>
+              <w:t>hàng</w:t>
+            </w:r>
+            <w:proofErr w:type="spellEnd"/>
           </w:p>
         </w:tc>
         <w:tc>
@@ -1312,9 +3239,67 @@
               </w:pBdr>
               <w:spacing w:after="0" w:line="240" w:lineRule="auto"/>
             </w:pPr>
-            <w:r>
-              <w:t>Thiết kế chức năng hỗ trợ khách hàng</w:t>
-            </w:r>
+            <w:proofErr w:type="spellStart"/>
+            <w:r>
+              <w:t>Thiết</w:t>
+            </w:r>
+            <w:proofErr w:type="spellEnd"/>
+            <w:r>
+              <w:t xml:space="preserve"> </w:t>
+            </w:r>
+            <w:proofErr w:type="spellStart"/>
+            <w:r>
+              <w:t>kế</w:t>
+            </w:r>
+            <w:proofErr w:type="spellEnd"/>
+            <w:r>
+              <w:t xml:space="preserve"> </w:t>
+            </w:r>
+            <w:proofErr w:type="spellStart"/>
+            <w:r>
+              <w:t>chức</w:t>
+            </w:r>
+            <w:proofErr w:type="spellEnd"/>
+            <w:r>
+              <w:t xml:space="preserve"> </w:t>
+            </w:r>
+            <w:proofErr w:type="spellStart"/>
+            <w:r>
+              <w:t>năng</w:t>
+            </w:r>
+            <w:proofErr w:type="spellEnd"/>
+            <w:r>
+              <w:t xml:space="preserve"> </w:t>
+            </w:r>
+            <w:proofErr w:type="spellStart"/>
+            <w:r>
+              <w:t>hỗ</w:t>
+            </w:r>
+            <w:proofErr w:type="spellEnd"/>
+            <w:r>
+              <w:t xml:space="preserve"> </w:t>
+            </w:r>
+            <w:proofErr w:type="spellStart"/>
+            <w:r>
+              <w:t>trợ</w:t>
+            </w:r>
+            <w:proofErr w:type="spellEnd"/>
+            <w:r>
+              <w:t xml:space="preserve"> </w:t>
+            </w:r>
+            <w:proofErr w:type="spellStart"/>
+            <w:r>
+              <w:t>khách</w:t>
+            </w:r>
+            <w:proofErr w:type="spellEnd"/>
+            <w:r>
+              <w:t xml:space="preserve"> </w:t>
+            </w:r>
+            <w:proofErr w:type="spellStart"/>
+            <w:r>
+              <w:t>hàng</w:t>
+            </w:r>
+            <w:proofErr w:type="spellEnd"/>
           </w:p>
           <w:p>
             <w:pPr>
@@ -1329,8 +3314,37 @@
               <w:spacing w:after="0" w:line="240" w:lineRule="auto"/>
             </w:pPr>
             <w:r>
-              <w:t>Test chức năng tìm kiếm</w:t>
-            </w:r>
+              <w:t xml:space="preserve">Test </w:t>
+            </w:r>
+            <w:proofErr w:type="spellStart"/>
+            <w:r>
+              <w:t>chức</w:t>
+            </w:r>
+            <w:proofErr w:type="spellEnd"/>
+            <w:r>
+              <w:t xml:space="preserve"> </w:t>
+            </w:r>
+            <w:proofErr w:type="spellStart"/>
+            <w:r>
+              <w:t>năng</w:t>
+            </w:r>
+            <w:proofErr w:type="spellEnd"/>
+            <w:r>
+              <w:t xml:space="preserve"> </w:t>
+            </w:r>
+            <w:proofErr w:type="spellStart"/>
+            <w:r>
+              <w:t>tìm</w:t>
+            </w:r>
+            <w:proofErr w:type="spellEnd"/>
+            <w:r>
+              <w:t xml:space="preserve"> </w:t>
+            </w:r>
+            <w:proofErr w:type="spellStart"/>
+            <w:r>
+              <w:t>kiếm</w:t>
+            </w:r>
+            <w:proofErr w:type="spellEnd"/>
           </w:p>
         </w:tc>
         <w:tc>
@@ -1356,9 +3370,11 @@
               </w:pBdr>
               <w:spacing w:after="0" w:line="240" w:lineRule="auto"/>
             </w:pPr>
+            <w:proofErr w:type="spellStart"/>
             <w:r>
               <w:t>không</w:t>
             </w:r>
+            <w:proofErr w:type="spellEnd"/>
           </w:p>
         </w:tc>
       </w:tr>
@@ -1386,9 +3402,11 @@
               </w:pBdr>
               <w:spacing w:after="0" w:line="240" w:lineRule="auto"/>
             </w:pPr>
+            <w:proofErr w:type="spellStart"/>
             <w:r>
               <w:t>Huế</w:t>
             </w:r>
+            <w:proofErr w:type="spellEnd"/>
           </w:p>
         </w:tc>
         <w:tc>
@@ -1414,8 +3432,69 @@
               </w:pBdr>
               <w:spacing w:after="0" w:line="240" w:lineRule="auto"/>
             </w:pPr>
-            <w:r>
-              <w:t xml:space="preserve">Thiết kế chức năng đăng nhập/ đăng ký </w:t>
+            <w:proofErr w:type="spellStart"/>
+            <w:r>
+              <w:t>Thiết</w:t>
+            </w:r>
+            <w:proofErr w:type="spellEnd"/>
+            <w:r>
+              <w:t xml:space="preserve"> </w:t>
+            </w:r>
+            <w:proofErr w:type="spellStart"/>
+            <w:r>
+              <w:t>kế</w:t>
+            </w:r>
+            <w:proofErr w:type="spellEnd"/>
+            <w:r>
+              <w:t xml:space="preserve"> </w:t>
+            </w:r>
+            <w:proofErr w:type="spellStart"/>
+            <w:r>
+              <w:t>chức</w:t>
+            </w:r>
+            <w:proofErr w:type="spellEnd"/>
+            <w:r>
+              <w:t xml:space="preserve"> </w:t>
+            </w:r>
+            <w:proofErr w:type="spellStart"/>
+            <w:r>
+              <w:t>năng</w:t>
+            </w:r>
+            <w:proofErr w:type="spellEnd"/>
+            <w:r>
+              <w:t xml:space="preserve"> </w:t>
+            </w:r>
+            <w:proofErr w:type="spellStart"/>
+            <w:r>
+              <w:t>đăng</w:t>
+            </w:r>
+            <w:proofErr w:type="spellEnd"/>
+            <w:r>
+              <w:t xml:space="preserve"> </w:t>
+            </w:r>
+            <w:proofErr w:type="spellStart"/>
+            <w:r>
+              <w:t>nhập</w:t>
+            </w:r>
+            <w:proofErr w:type="spellEnd"/>
+            <w:r>
+              <w:t xml:space="preserve">/ </w:t>
+            </w:r>
+            <w:proofErr w:type="spellStart"/>
+            <w:r>
+              <w:t>đăng</w:t>
+            </w:r>
+            <w:proofErr w:type="spellEnd"/>
+            <w:r>
+              <w:t xml:space="preserve"> </w:t>
+            </w:r>
+            <w:proofErr w:type="spellStart"/>
+            <w:r>
+              <w:t>ký</w:t>
+            </w:r>
+            <w:proofErr w:type="spellEnd"/>
+            <w:r>
+              <w:t xml:space="preserve"> </w:t>
             </w:r>
           </w:p>
           <w:p>
@@ -1430,8 +3509,61 @@
               </w:pBdr>
               <w:spacing w:after="0" w:line="240" w:lineRule="auto"/>
             </w:pPr>
-            <w:r>
-              <w:t xml:space="preserve">Thiết kế trang tra cứu đơn hàng </w:t>
+            <w:proofErr w:type="spellStart"/>
+            <w:r>
+              <w:t>Thiết</w:t>
+            </w:r>
+            <w:proofErr w:type="spellEnd"/>
+            <w:r>
+              <w:t xml:space="preserve"> </w:t>
+            </w:r>
+            <w:proofErr w:type="spellStart"/>
+            <w:r>
+              <w:t>kế</w:t>
+            </w:r>
+            <w:proofErr w:type="spellEnd"/>
+            <w:r>
+              <w:t xml:space="preserve"> </w:t>
+            </w:r>
+            <w:proofErr w:type="spellStart"/>
+            <w:r>
+              <w:t>trang</w:t>
+            </w:r>
+            <w:proofErr w:type="spellEnd"/>
+            <w:r>
+              <w:t xml:space="preserve"> </w:t>
+            </w:r>
+            <w:proofErr w:type="spellStart"/>
+            <w:r>
+              <w:t>tra</w:t>
+            </w:r>
+            <w:proofErr w:type="spellEnd"/>
+            <w:r>
+              <w:t xml:space="preserve"> </w:t>
+            </w:r>
+            <w:proofErr w:type="spellStart"/>
+            <w:r>
+              <w:t>cứu</w:t>
+            </w:r>
+            <w:proofErr w:type="spellEnd"/>
+            <w:r>
+              <w:t xml:space="preserve"> </w:t>
+            </w:r>
+            <w:proofErr w:type="spellStart"/>
+            <w:r>
+              <w:t>đơn</w:t>
+            </w:r>
+            <w:proofErr w:type="spellEnd"/>
+            <w:r>
+              <w:t xml:space="preserve"> </w:t>
+            </w:r>
+            <w:proofErr w:type="spellStart"/>
+            <w:r>
+              <w:t>hàng</w:t>
+            </w:r>
+            <w:proofErr w:type="spellEnd"/>
+            <w:r>
+              <w:t xml:space="preserve"> </w:t>
             </w:r>
           </w:p>
         </w:tc>
@@ -1458,8 +3590,69 @@
               </w:pBdr>
               <w:spacing w:after="0" w:line="240" w:lineRule="auto"/>
             </w:pPr>
-            <w:r>
-              <w:t xml:space="preserve">Thiết kế chức năng đăng nhập/ đăng ký </w:t>
+            <w:proofErr w:type="spellStart"/>
+            <w:r>
+              <w:t>Thiết</w:t>
+            </w:r>
+            <w:proofErr w:type="spellEnd"/>
+            <w:r>
+              <w:t xml:space="preserve"> </w:t>
+            </w:r>
+            <w:proofErr w:type="spellStart"/>
+            <w:r>
+              <w:t>kế</w:t>
+            </w:r>
+            <w:proofErr w:type="spellEnd"/>
+            <w:r>
+              <w:t xml:space="preserve"> </w:t>
+            </w:r>
+            <w:proofErr w:type="spellStart"/>
+            <w:r>
+              <w:t>chức</w:t>
+            </w:r>
+            <w:proofErr w:type="spellEnd"/>
+            <w:r>
+              <w:t xml:space="preserve"> </w:t>
+            </w:r>
+            <w:proofErr w:type="spellStart"/>
+            <w:r>
+              <w:t>năng</w:t>
+            </w:r>
+            <w:proofErr w:type="spellEnd"/>
+            <w:r>
+              <w:t xml:space="preserve"> </w:t>
+            </w:r>
+            <w:proofErr w:type="spellStart"/>
+            <w:r>
+              <w:t>đăng</w:t>
+            </w:r>
+            <w:proofErr w:type="spellEnd"/>
+            <w:r>
+              <w:t xml:space="preserve"> </w:t>
+            </w:r>
+            <w:proofErr w:type="spellStart"/>
+            <w:r>
+              <w:t>nhập</w:t>
+            </w:r>
+            <w:proofErr w:type="spellEnd"/>
+            <w:r>
+              <w:t xml:space="preserve">/ </w:t>
+            </w:r>
+            <w:proofErr w:type="spellStart"/>
+            <w:r>
+              <w:t>đăng</w:t>
+            </w:r>
+            <w:proofErr w:type="spellEnd"/>
+            <w:r>
+              <w:t xml:space="preserve"> </w:t>
+            </w:r>
+            <w:proofErr w:type="spellStart"/>
+            <w:r>
+              <w:t>ký</w:t>
+            </w:r>
+            <w:proofErr w:type="spellEnd"/>
+            <w:r>
+              <w:t xml:space="preserve"> </w:t>
             </w:r>
           </w:p>
           <w:p>
@@ -1474,8 +3667,61 @@
               </w:pBdr>
               <w:spacing w:after="0" w:line="240" w:lineRule="auto"/>
             </w:pPr>
-            <w:r>
-              <w:t xml:space="preserve">Thiết kế trang tra cứu đơn hàng </w:t>
+            <w:proofErr w:type="spellStart"/>
+            <w:r>
+              <w:t>Thiết</w:t>
+            </w:r>
+            <w:proofErr w:type="spellEnd"/>
+            <w:r>
+              <w:t xml:space="preserve"> </w:t>
+            </w:r>
+            <w:proofErr w:type="spellStart"/>
+            <w:r>
+              <w:t>kế</w:t>
+            </w:r>
+            <w:proofErr w:type="spellEnd"/>
+            <w:r>
+              <w:t xml:space="preserve"> </w:t>
+            </w:r>
+            <w:proofErr w:type="spellStart"/>
+            <w:r>
+              <w:t>trang</w:t>
+            </w:r>
+            <w:proofErr w:type="spellEnd"/>
+            <w:r>
+              <w:t xml:space="preserve"> </w:t>
+            </w:r>
+            <w:proofErr w:type="spellStart"/>
+            <w:r>
+              <w:t>tra</w:t>
+            </w:r>
+            <w:proofErr w:type="spellEnd"/>
+            <w:r>
+              <w:t xml:space="preserve"> </w:t>
+            </w:r>
+            <w:proofErr w:type="spellStart"/>
+            <w:r>
+              <w:t>cứu</w:t>
+            </w:r>
+            <w:proofErr w:type="spellEnd"/>
+            <w:r>
+              <w:t xml:space="preserve"> </w:t>
+            </w:r>
+            <w:proofErr w:type="spellStart"/>
+            <w:r>
+              <w:t>đơn</w:t>
+            </w:r>
+            <w:proofErr w:type="spellEnd"/>
+            <w:r>
+              <w:t xml:space="preserve"> </w:t>
+            </w:r>
+            <w:proofErr w:type="spellStart"/>
+            <w:r>
+              <w:t>hàng</w:t>
+            </w:r>
+            <w:proofErr w:type="spellEnd"/>
+            <w:r>
+              <w:t xml:space="preserve"> </w:t>
             </w:r>
           </w:p>
         </w:tc>
@@ -1502,8 +3748,77 @@
               </w:pBdr>
               <w:spacing w:after="0" w:line="240" w:lineRule="auto"/>
             </w:pPr>
-            <w:r>
-              <w:t xml:space="preserve">Thiết kế chức năng đăng nhập/ đăng ký khó </w:t>
+            <w:proofErr w:type="spellStart"/>
+            <w:r>
+              <w:t>Thiết</w:t>
+            </w:r>
+            <w:proofErr w:type="spellEnd"/>
+            <w:r>
+              <w:t xml:space="preserve"> </w:t>
+            </w:r>
+            <w:proofErr w:type="spellStart"/>
+            <w:r>
+              <w:t>kế</w:t>
+            </w:r>
+            <w:proofErr w:type="spellEnd"/>
+            <w:r>
+              <w:t xml:space="preserve"> </w:t>
+            </w:r>
+            <w:proofErr w:type="spellStart"/>
+            <w:r>
+              <w:t>chức</w:t>
+            </w:r>
+            <w:proofErr w:type="spellEnd"/>
+            <w:r>
+              <w:t xml:space="preserve"> </w:t>
+            </w:r>
+            <w:proofErr w:type="spellStart"/>
+            <w:r>
+              <w:t>năng</w:t>
+            </w:r>
+            <w:proofErr w:type="spellEnd"/>
+            <w:r>
+              <w:t xml:space="preserve"> </w:t>
+            </w:r>
+            <w:proofErr w:type="spellStart"/>
+            <w:r>
+              <w:t>đăng</w:t>
+            </w:r>
+            <w:proofErr w:type="spellEnd"/>
+            <w:r>
+              <w:t xml:space="preserve"> </w:t>
+            </w:r>
+            <w:proofErr w:type="spellStart"/>
+            <w:r>
+              <w:t>nhập</w:t>
+            </w:r>
+            <w:proofErr w:type="spellEnd"/>
+            <w:r>
+              <w:t xml:space="preserve">/ </w:t>
+            </w:r>
+            <w:proofErr w:type="spellStart"/>
+            <w:r>
+              <w:t>đăng</w:t>
+            </w:r>
+            <w:proofErr w:type="spellEnd"/>
+            <w:r>
+              <w:t xml:space="preserve"> </w:t>
+            </w:r>
+            <w:proofErr w:type="spellStart"/>
+            <w:r>
+              <w:t>ký</w:t>
+            </w:r>
+            <w:proofErr w:type="spellEnd"/>
+            <w:r>
+              <w:t xml:space="preserve"> </w:t>
+            </w:r>
+            <w:proofErr w:type="spellStart"/>
+            <w:r>
+              <w:t>khó</w:t>
+            </w:r>
+            <w:proofErr w:type="spellEnd"/>
+            <w:r>
+              <w:t xml:space="preserve"> </w:t>
             </w:r>
           </w:p>
         </w:tc>
@@ -1560,8 +3875,29 @@
               </w:pBdr>
               <w:spacing w:after="0" w:line="240" w:lineRule="auto"/>
             </w:pPr>
-            <w:r>
-              <w:t>Quản lý bán hang</w:t>
+            <w:proofErr w:type="spellStart"/>
+            <w:r>
+              <w:t>Quản</w:t>
+            </w:r>
+            <w:proofErr w:type="spellEnd"/>
+            <w:r>
+              <w:t xml:space="preserve"> </w:t>
+            </w:r>
+            <w:proofErr w:type="spellStart"/>
+            <w:r>
+              <w:t>lý</w:t>
+            </w:r>
+            <w:proofErr w:type="spellEnd"/>
+            <w:r>
+              <w:t xml:space="preserve"> </w:t>
+            </w:r>
+            <w:proofErr w:type="spellStart"/>
+            <w:r>
+              <w:t>bán</w:t>
+            </w:r>
+            <w:proofErr w:type="spellEnd"/>
+            <w:r>
+              <w:t xml:space="preserve"> hang</w:t>
             </w:r>
           </w:p>
           <w:p>
@@ -1576,9 +3912,51 @@
               </w:pBdr>
               <w:spacing w:after="0" w:line="240" w:lineRule="auto"/>
             </w:pPr>
-            <w:r>
-              <w:t>Kiểm tra chức năng giỏ hàng</w:t>
-            </w:r>
+            <w:proofErr w:type="spellStart"/>
+            <w:r>
+              <w:t>Kiểm</w:t>
+            </w:r>
+            <w:proofErr w:type="spellEnd"/>
+            <w:r>
+              <w:t xml:space="preserve"> </w:t>
+            </w:r>
+            <w:proofErr w:type="spellStart"/>
+            <w:r>
+              <w:t>tra</w:t>
+            </w:r>
+            <w:proofErr w:type="spellEnd"/>
+            <w:r>
+              <w:t xml:space="preserve"> </w:t>
+            </w:r>
+            <w:proofErr w:type="spellStart"/>
+            <w:r>
+              <w:t>chức</w:t>
+            </w:r>
+            <w:proofErr w:type="spellEnd"/>
+            <w:r>
+              <w:t xml:space="preserve"> </w:t>
+            </w:r>
+            <w:proofErr w:type="spellStart"/>
+            <w:r>
+              <w:t>năng</w:t>
+            </w:r>
+            <w:proofErr w:type="spellEnd"/>
+            <w:r>
+              <w:t xml:space="preserve"> </w:t>
+            </w:r>
+            <w:proofErr w:type="spellStart"/>
+            <w:r>
+              <w:t>giỏ</w:t>
+            </w:r>
+            <w:proofErr w:type="spellEnd"/>
+            <w:r>
+              <w:t xml:space="preserve"> </w:t>
+            </w:r>
+            <w:proofErr w:type="spellStart"/>
+            <w:r>
+              <w:t>hàng</w:t>
+            </w:r>
+            <w:proofErr w:type="spellEnd"/>
           </w:p>
         </w:tc>
         <w:tc>
@@ -1604,9 +3982,51 @@
               </w:pBdr>
               <w:spacing w:after="0" w:line="240" w:lineRule="auto"/>
             </w:pPr>
-            <w:r>
-              <w:t>Kiểm tra chức năng chat hỗ trợ</w:t>
-            </w:r>
+            <w:proofErr w:type="spellStart"/>
+            <w:r>
+              <w:t>Kiểm</w:t>
+            </w:r>
+            <w:proofErr w:type="spellEnd"/>
+            <w:r>
+              <w:t xml:space="preserve"> </w:t>
+            </w:r>
+            <w:proofErr w:type="spellStart"/>
+            <w:r>
+              <w:t>tra</w:t>
+            </w:r>
+            <w:proofErr w:type="spellEnd"/>
+            <w:r>
+              <w:t xml:space="preserve"> </w:t>
+            </w:r>
+            <w:proofErr w:type="spellStart"/>
+            <w:r>
+              <w:t>chức</w:t>
+            </w:r>
+            <w:proofErr w:type="spellEnd"/>
+            <w:r>
+              <w:t xml:space="preserve"> </w:t>
+            </w:r>
+            <w:proofErr w:type="spellStart"/>
+            <w:r>
+              <w:t>năng</w:t>
+            </w:r>
+            <w:proofErr w:type="spellEnd"/>
+            <w:r>
+              <w:t xml:space="preserve"> chat </w:t>
+            </w:r>
+            <w:proofErr w:type="spellStart"/>
+            <w:r>
+              <w:t>hỗ</w:t>
+            </w:r>
+            <w:proofErr w:type="spellEnd"/>
+            <w:r>
+              <w:t xml:space="preserve"> </w:t>
+            </w:r>
+            <w:proofErr w:type="spellStart"/>
+            <w:r>
+              <w:t>trợ</w:t>
+            </w:r>
+            <w:proofErr w:type="spellEnd"/>
           </w:p>
           <w:p>
             <w:pPr>
@@ -1620,8 +4040,45 @@
               </w:pBdr>
               <w:spacing w:after="0" w:line="240" w:lineRule="auto"/>
             </w:pPr>
-            <w:r>
-              <w:t>Kiểm tra giao diện trang blog</w:t>
+            <w:proofErr w:type="spellStart"/>
+            <w:r>
+              <w:t>Kiểm</w:t>
+            </w:r>
+            <w:proofErr w:type="spellEnd"/>
+            <w:r>
+              <w:t xml:space="preserve"> </w:t>
+            </w:r>
+            <w:proofErr w:type="spellStart"/>
+            <w:r>
+              <w:t>tra</w:t>
+            </w:r>
+            <w:proofErr w:type="spellEnd"/>
+            <w:r>
+              <w:t xml:space="preserve"> </w:t>
+            </w:r>
+            <w:proofErr w:type="spellStart"/>
+            <w:r>
+              <w:t>giao</w:t>
+            </w:r>
+            <w:proofErr w:type="spellEnd"/>
+            <w:r>
+              <w:t xml:space="preserve"> </w:t>
+            </w:r>
+            <w:proofErr w:type="spellStart"/>
+            <w:r>
+              <w:t>diện</w:t>
+            </w:r>
+            <w:proofErr w:type="spellEnd"/>
+            <w:r>
+              <w:t xml:space="preserve"> </w:t>
+            </w:r>
+            <w:proofErr w:type="spellStart"/>
+            <w:r>
+              <w:t>trang</w:t>
+            </w:r>
+            <w:proofErr w:type="spellEnd"/>
+            <w:r>
+              <w:t xml:space="preserve"> blog</w:t>
             </w:r>
           </w:p>
         </w:tc>
@@ -1648,9 +4105,11 @@
               </w:pBdr>
               <w:spacing w:after="0" w:line="240" w:lineRule="auto"/>
             </w:pPr>
+            <w:proofErr w:type="spellStart"/>
             <w:r>
               <w:t>không</w:t>
             </w:r>
+            <w:proofErr w:type="spellEnd"/>
           </w:p>
         </w:tc>
       </w:tr>
@@ -1678,9 +4137,11 @@
               </w:pBdr>
               <w:spacing w:after="0" w:line="240" w:lineRule="auto"/>
             </w:pPr>
+            <w:proofErr w:type="spellStart"/>
             <w:r>
               <w:t>Thanh</w:t>
             </w:r>
+            <w:proofErr w:type="spellEnd"/>
           </w:p>
         </w:tc>
         <w:tc>
@@ -1706,9 +4167,43 @@
               </w:pBdr>
               <w:spacing w:after="0" w:line="240" w:lineRule="auto"/>
             </w:pPr>
-            <w:r>
-              <w:t>Thiết kế mục giỏ hàng</w:t>
-            </w:r>
+            <w:proofErr w:type="spellStart"/>
+            <w:r>
+              <w:t>Thiết</w:t>
+            </w:r>
+            <w:proofErr w:type="spellEnd"/>
+            <w:r>
+              <w:t xml:space="preserve"> </w:t>
+            </w:r>
+            <w:proofErr w:type="spellStart"/>
+            <w:r>
+              <w:t>kế</w:t>
+            </w:r>
+            <w:proofErr w:type="spellEnd"/>
+            <w:r>
+              <w:t xml:space="preserve"> </w:t>
+            </w:r>
+            <w:proofErr w:type="spellStart"/>
+            <w:r>
+              <w:t>mục</w:t>
+            </w:r>
+            <w:proofErr w:type="spellEnd"/>
+            <w:r>
+              <w:t xml:space="preserve"> </w:t>
+            </w:r>
+            <w:proofErr w:type="spellStart"/>
+            <w:r>
+              <w:t>giỏ</w:t>
+            </w:r>
+            <w:proofErr w:type="spellEnd"/>
+            <w:r>
+              <w:t xml:space="preserve"> </w:t>
+            </w:r>
+            <w:proofErr w:type="spellStart"/>
+            <w:r>
+              <w:t>hàng</w:t>
+            </w:r>
+            <w:proofErr w:type="spellEnd"/>
           </w:p>
           <w:p>
             <w:pPr>
@@ -1722,13 +4217,52 @@
               </w:pBdr>
               <w:spacing w:after="0" w:line="240" w:lineRule="auto"/>
             </w:pPr>
-            <w:r>
-              <w:t xml:space="preserve">Thiết kế form đăng kí </w:t>
-            </w:r>
+            <w:proofErr w:type="spellStart"/>
+            <w:r>
+              <w:t>Thiết</w:t>
+            </w:r>
+            <w:proofErr w:type="spellEnd"/>
+            <w:r>
+              <w:t xml:space="preserve"> </w:t>
+            </w:r>
+            <w:proofErr w:type="spellStart"/>
+            <w:r>
+              <w:t>kế</w:t>
+            </w:r>
+            <w:proofErr w:type="spellEnd"/>
+            <w:r>
+              <w:t xml:space="preserve"> form </w:t>
+            </w:r>
+            <w:proofErr w:type="spellStart"/>
+            <w:r>
+              <w:t>đăng</w:t>
+            </w:r>
+            <w:proofErr w:type="spellEnd"/>
+            <w:r>
+              <w:t xml:space="preserve"> </w:t>
+            </w:r>
+            <w:proofErr w:type="spellStart"/>
+            <w:r>
+              <w:t>kí</w:t>
+            </w:r>
+            <w:proofErr w:type="spellEnd"/>
+            <w:r>
+              <w:t xml:space="preserve"> </w:t>
+            </w:r>
+            <w:proofErr w:type="spellStart"/>
             <w:r>
               <w:lastRenderedPageBreak/>
-              <w:t>thành viên</w:t>
-            </w:r>
+              <w:t>thành</w:t>
+            </w:r>
+            <w:proofErr w:type="spellEnd"/>
+            <w:r>
+              <w:t xml:space="preserve"> </w:t>
+            </w:r>
+            <w:proofErr w:type="spellStart"/>
+            <w:r>
+              <w:t>viên</w:t>
+            </w:r>
+            <w:proofErr w:type="spellEnd"/>
           </w:p>
         </w:tc>
         <w:tc>
@@ -1754,9 +4288,54 @@
               </w:pBdr>
               <w:spacing w:after="0" w:line="240" w:lineRule="auto"/>
             </w:pPr>
+            <w:proofErr w:type="spellStart"/>
             <w:r>
               <w:lastRenderedPageBreak/>
-              <w:t>Thiết kế form đăng ký nhận bản tin qua mail</w:t>
+              <w:t>Thiết</w:t>
+            </w:r>
+            <w:proofErr w:type="spellEnd"/>
+            <w:r>
+              <w:t xml:space="preserve"> </w:t>
+            </w:r>
+            <w:proofErr w:type="spellStart"/>
+            <w:r>
+              <w:t>kế</w:t>
+            </w:r>
+            <w:proofErr w:type="spellEnd"/>
+            <w:r>
+              <w:t xml:space="preserve"> form </w:t>
+            </w:r>
+            <w:proofErr w:type="spellStart"/>
+            <w:r>
+              <w:t>đăng</w:t>
+            </w:r>
+            <w:proofErr w:type="spellEnd"/>
+            <w:r>
+              <w:t xml:space="preserve"> </w:t>
+            </w:r>
+            <w:proofErr w:type="spellStart"/>
+            <w:r>
+              <w:t>ký</w:t>
+            </w:r>
+            <w:proofErr w:type="spellEnd"/>
+            <w:r>
+              <w:t xml:space="preserve"> </w:t>
+            </w:r>
+            <w:proofErr w:type="spellStart"/>
+            <w:r>
+              <w:t>nhận</w:t>
+            </w:r>
+            <w:proofErr w:type="spellEnd"/>
+            <w:r>
+              <w:t xml:space="preserve"> </w:t>
+            </w:r>
+            <w:proofErr w:type="spellStart"/>
+            <w:r>
+              <w:t>bản</w:t>
+            </w:r>
+            <w:proofErr w:type="spellEnd"/>
+            <w:r>
+              <w:t xml:space="preserve"> tin qua mail</w:t>
             </w:r>
           </w:p>
         </w:tc>
@@ -1783,9 +4362,11 @@
               </w:pBdr>
               <w:spacing w:after="0" w:line="240" w:lineRule="auto"/>
             </w:pPr>
+            <w:proofErr w:type="spellStart"/>
             <w:r>
               <w:t>không</w:t>
             </w:r>
+            <w:proofErr w:type="spellEnd"/>
           </w:p>
         </w:tc>
       </w:tr>
@@ -1815,8 +4396,13 @@
             </w:pPr>
             <w:r>
               <w:lastRenderedPageBreak/>
-              <w:t>D Thương</w:t>
-            </w:r>
+              <w:t xml:space="preserve">D </w:t>
+            </w:r>
+            <w:proofErr w:type="spellStart"/>
+            <w:r>
+              <w:t>Thương</w:t>
+            </w:r>
+            <w:proofErr w:type="spellEnd"/>
           </w:p>
         </w:tc>
         <w:tc>
@@ -1842,9 +4428,51 @@
               </w:pBdr>
               <w:spacing w:after="0" w:line="240" w:lineRule="auto"/>
             </w:pPr>
-            <w:r>
-              <w:t>Thiết kế chức năng mua hàng</w:t>
-            </w:r>
+            <w:proofErr w:type="spellStart"/>
+            <w:r>
+              <w:t>Thiết</w:t>
+            </w:r>
+            <w:proofErr w:type="spellEnd"/>
+            <w:r>
+              <w:t xml:space="preserve"> </w:t>
+            </w:r>
+            <w:proofErr w:type="spellStart"/>
+            <w:r>
+              <w:t>kế</w:t>
+            </w:r>
+            <w:proofErr w:type="spellEnd"/>
+            <w:r>
+              <w:t xml:space="preserve"> </w:t>
+            </w:r>
+            <w:proofErr w:type="spellStart"/>
+            <w:r>
+              <w:t>chức</w:t>
+            </w:r>
+            <w:proofErr w:type="spellEnd"/>
+            <w:r>
+              <w:t xml:space="preserve"> </w:t>
+            </w:r>
+            <w:proofErr w:type="spellStart"/>
+            <w:r>
+              <w:t>năng</w:t>
+            </w:r>
+            <w:proofErr w:type="spellEnd"/>
+            <w:r>
+              <w:t xml:space="preserve"> </w:t>
+            </w:r>
+            <w:proofErr w:type="spellStart"/>
+            <w:r>
+              <w:t>mua</w:t>
+            </w:r>
+            <w:proofErr w:type="spellEnd"/>
+            <w:r>
+              <w:t xml:space="preserve"> </w:t>
+            </w:r>
+            <w:proofErr w:type="spellStart"/>
+            <w:r>
+              <w:t>hàng</w:t>
+            </w:r>
+            <w:proofErr w:type="spellEnd"/>
           </w:p>
           <w:p>
             <w:pPr>
@@ -1858,9 +4486,51 @@
               </w:pBdr>
               <w:spacing w:after="0" w:line="240" w:lineRule="auto"/>
             </w:pPr>
-            <w:r>
-              <w:t>Kiểm tra khả năng đăng nhập</w:t>
-            </w:r>
+            <w:proofErr w:type="spellStart"/>
+            <w:r>
+              <w:t>Kiểm</w:t>
+            </w:r>
+            <w:proofErr w:type="spellEnd"/>
+            <w:r>
+              <w:t xml:space="preserve"> </w:t>
+            </w:r>
+            <w:proofErr w:type="spellStart"/>
+            <w:r>
+              <w:t>tra</w:t>
+            </w:r>
+            <w:proofErr w:type="spellEnd"/>
+            <w:r>
+              <w:t xml:space="preserve"> </w:t>
+            </w:r>
+            <w:proofErr w:type="spellStart"/>
+            <w:r>
+              <w:t>khả</w:t>
+            </w:r>
+            <w:proofErr w:type="spellEnd"/>
+            <w:r>
+              <w:t xml:space="preserve"> </w:t>
+            </w:r>
+            <w:proofErr w:type="spellStart"/>
+            <w:r>
+              <w:t>năng</w:t>
+            </w:r>
+            <w:proofErr w:type="spellEnd"/>
+            <w:r>
+              <w:t xml:space="preserve"> </w:t>
+            </w:r>
+            <w:proofErr w:type="spellStart"/>
+            <w:r>
+              <w:t>đăng</w:t>
+            </w:r>
+            <w:proofErr w:type="spellEnd"/>
+            <w:r>
+              <w:t xml:space="preserve"> </w:t>
+            </w:r>
+            <w:proofErr w:type="spellStart"/>
+            <w:r>
+              <w:t>nhập</w:t>
+            </w:r>
+            <w:proofErr w:type="spellEnd"/>
           </w:p>
         </w:tc>
         <w:tc>
@@ -1886,8 +4556,53 @@
               </w:pBdr>
               <w:spacing w:after="0" w:line="240" w:lineRule="auto"/>
             </w:pPr>
-            <w:r>
-              <w:t xml:space="preserve">THiết kế chức năng tìm kiếm </w:t>
+            <w:proofErr w:type="spellStart"/>
+            <w:r>
+              <w:t>THiết</w:t>
+            </w:r>
+            <w:proofErr w:type="spellEnd"/>
+            <w:r>
+              <w:t xml:space="preserve"> </w:t>
+            </w:r>
+            <w:proofErr w:type="spellStart"/>
+            <w:r>
+              <w:t>kế</w:t>
+            </w:r>
+            <w:proofErr w:type="spellEnd"/>
+            <w:r>
+              <w:t xml:space="preserve"> </w:t>
+            </w:r>
+            <w:proofErr w:type="spellStart"/>
+            <w:r>
+              <w:t>chức</w:t>
+            </w:r>
+            <w:proofErr w:type="spellEnd"/>
+            <w:r>
+              <w:t xml:space="preserve"> </w:t>
+            </w:r>
+            <w:proofErr w:type="spellStart"/>
+            <w:r>
+              <w:t>năng</w:t>
+            </w:r>
+            <w:proofErr w:type="spellEnd"/>
+            <w:r>
+              <w:t xml:space="preserve"> </w:t>
+            </w:r>
+            <w:proofErr w:type="spellStart"/>
+            <w:r>
+              <w:t>tìm</w:t>
+            </w:r>
+            <w:proofErr w:type="spellEnd"/>
+            <w:r>
+              <w:t xml:space="preserve"> </w:t>
+            </w:r>
+            <w:proofErr w:type="spellStart"/>
+            <w:r>
+              <w:t>kiếm</w:t>
+            </w:r>
+            <w:proofErr w:type="spellEnd"/>
+            <w:r>
+              <w:t xml:space="preserve"> </w:t>
             </w:r>
           </w:p>
         </w:tc>
@@ -1915,8 +4630,21 @@
               <w:spacing w:after="0" w:line="240" w:lineRule="auto"/>
             </w:pPr>
             <w:r>
-              <w:t>Laptop sập nguồn</w:t>
-            </w:r>
+              <w:t xml:space="preserve">Laptop </w:t>
+            </w:r>
+            <w:proofErr w:type="spellStart"/>
+            <w:r>
+              <w:t>sập</w:t>
+            </w:r>
+            <w:proofErr w:type="spellEnd"/>
+            <w:r>
+              <w:t xml:space="preserve"> </w:t>
+            </w:r>
+            <w:proofErr w:type="spellStart"/>
+            <w:r>
+              <w:t>nguồn</w:t>
+            </w:r>
+            <w:proofErr w:type="spellEnd"/>
           </w:p>
         </w:tc>
       </w:tr>
@@ -1945,8 +4673,13 @@
               <w:spacing w:after="0" w:line="240" w:lineRule="auto"/>
             </w:pPr>
             <w:r>
-              <w:t>H Thương</w:t>
-            </w:r>
+              <w:t xml:space="preserve">H </w:t>
+            </w:r>
+            <w:proofErr w:type="spellStart"/>
+            <w:r>
+              <w:t>Thương</w:t>
+            </w:r>
+            <w:proofErr w:type="spellEnd"/>
           </w:p>
         </w:tc>
         <w:tc>
@@ -1972,9 +4705,43 @@
               </w:pBdr>
               <w:spacing w:after="0" w:line="240" w:lineRule="auto"/>
             </w:pPr>
-            <w:r>
-              <w:t>Thiết kế trang chính sách</w:t>
-            </w:r>
+            <w:proofErr w:type="spellStart"/>
+            <w:r>
+              <w:t>Thiết</w:t>
+            </w:r>
+            <w:proofErr w:type="spellEnd"/>
+            <w:r>
+              <w:t xml:space="preserve"> </w:t>
+            </w:r>
+            <w:proofErr w:type="spellStart"/>
+            <w:r>
+              <w:t>kế</w:t>
+            </w:r>
+            <w:proofErr w:type="spellEnd"/>
+            <w:r>
+              <w:t xml:space="preserve"> </w:t>
+            </w:r>
+            <w:proofErr w:type="spellStart"/>
+            <w:r>
+              <w:t>trang</w:t>
+            </w:r>
+            <w:proofErr w:type="spellEnd"/>
+            <w:r>
+              <w:t xml:space="preserve"> </w:t>
+            </w:r>
+            <w:proofErr w:type="spellStart"/>
+            <w:r>
+              <w:t>chính</w:t>
+            </w:r>
+            <w:proofErr w:type="spellEnd"/>
+            <w:r>
+              <w:t xml:space="preserve"> </w:t>
+            </w:r>
+            <w:proofErr w:type="spellStart"/>
+            <w:r>
+              <w:t>sách</w:t>
+            </w:r>
+            <w:proofErr w:type="spellEnd"/>
           </w:p>
           <w:p>
             <w:pPr>
@@ -1988,9 +4755,67 @@
               </w:pBdr>
               <w:spacing w:after="0" w:line="240" w:lineRule="auto"/>
             </w:pPr>
-            <w:r>
-              <w:t>Thiết kế chức năng kiểm tra đơn hàng</w:t>
-            </w:r>
+            <w:proofErr w:type="spellStart"/>
+            <w:r>
+              <w:t>Thiết</w:t>
+            </w:r>
+            <w:proofErr w:type="spellEnd"/>
+            <w:r>
+              <w:t xml:space="preserve"> </w:t>
+            </w:r>
+            <w:proofErr w:type="spellStart"/>
+            <w:r>
+              <w:t>kế</w:t>
+            </w:r>
+            <w:proofErr w:type="spellEnd"/>
+            <w:r>
+              <w:t xml:space="preserve"> </w:t>
+            </w:r>
+            <w:proofErr w:type="spellStart"/>
+            <w:r>
+              <w:t>chức</w:t>
+            </w:r>
+            <w:proofErr w:type="spellEnd"/>
+            <w:r>
+              <w:t xml:space="preserve"> </w:t>
+            </w:r>
+            <w:proofErr w:type="spellStart"/>
+            <w:r>
+              <w:t>năng</w:t>
+            </w:r>
+            <w:proofErr w:type="spellEnd"/>
+            <w:r>
+              <w:t xml:space="preserve"> </w:t>
+            </w:r>
+            <w:proofErr w:type="spellStart"/>
+            <w:r>
+              <w:t>kiểm</w:t>
+            </w:r>
+            <w:proofErr w:type="spellEnd"/>
+            <w:r>
+              <w:t xml:space="preserve"> </w:t>
+            </w:r>
+            <w:proofErr w:type="spellStart"/>
+            <w:r>
+              <w:t>tra</w:t>
+            </w:r>
+            <w:proofErr w:type="spellEnd"/>
+            <w:r>
+              <w:t xml:space="preserve"> </w:t>
+            </w:r>
+            <w:proofErr w:type="spellStart"/>
+            <w:r>
+              <w:t>đơn</w:t>
+            </w:r>
+            <w:proofErr w:type="spellEnd"/>
+            <w:r>
+              <w:t xml:space="preserve"> </w:t>
+            </w:r>
+            <w:proofErr w:type="spellStart"/>
+            <w:r>
+              <w:t>hàng</w:t>
+            </w:r>
+            <w:proofErr w:type="spellEnd"/>
           </w:p>
         </w:tc>
         <w:tc>
@@ -2016,8 +4841,53 @@
               </w:pBdr>
               <w:spacing w:after="0" w:line="240" w:lineRule="auto"/>
             </w:pPr>
-            <w:r>
-              <w:t>Thiết kế giao diện trang thông tin blogs</w:t>
+            <w:proofErr w:type="spellStart"/>
+            <w:r>
+              <w:t>Thiết</w:t>
+            </w:r>
+            <w:proofErr w:type="spellEnd"/>
+            <w:r>
+              <w:t xml:space="preserve"> </w:t>
+            </w:r>
+            <w:proofErr w:type="spellStart"/>
+            <w:r>
+              <w:t>kế</w:t>
+            </w:r>
+            <w:proofErr w:type="spellEnd"/>
+            <w:r>
+              <w:t xml:space="preserve"> </w:t>
+            </w:r>
+            <w:proofErr w:type="spellStart"/>
+            <w:r>
+              <w:t>giao</w:t>
+            </w:r>
+            <w:proofErr w:type="spellEnd"/>
+            <w:r>
+              <w:t xml:space="preserve"> </w:t>
+            </w:r>
+            <w:proofErr w:type="spellStart"/>
+            <w:r>
+              <w:t>diện</w:t>
+            </w:r>
+            <w:proofErr w:type="spellEnd"/>
+            <w:r>
+              <w:t xml:space="preserve"> </w:t>
+            </w:r>
+            <w:proofErr w:type="spellStart"/>
+            <w:r>
+              <w:t>trang</w:t>
+            </w:r>
+            <w:proofErr w:type="spellEnd"/>
+            <w:r>
+              <w:t xml:space="preserve"> </w:t>
+            </w:r>
+            <w:proofErr w:type="spellStart"/>
+            <w:r>
+              <w:t>thông</w:t>
+            </w:r>
+            <w:proofErr w:type="spellEnd"/>
+            <w:r>
+              <w:t xml:space="preserve"> tin blogs</w:t>
             </w:r>
           </w:p>
         </w:tc>
@@ -2044,9 +4914,11 @@
               </w:pBdr>
               <w:spacing w:after="0" w:line="240" w:lineRule="auto"/>
             </w:pPr>
+            <w:proofErr w:type="spellStart"/>
             <w:r>
               <w:t>Không</w:t>
             </w:r>
+            <w:proofErr w:type="spellEnd"/>
           </w:p>
         </w:tc>
       </w:tr>
@@ -2166,8 +5038,45 @@
               <w:widowControl w:val="0"/>
               <w:spacing w:after="0" w:line="240" w:lineRule="auto"/>
             </w:pPr>
-            <w:r>
-              <w:t>Đã làm gì vào hôm qua?</w:t>
+            <w:proofErr w:type="spellStart"/>
+            <w:r>
+              <w:t>Đã</w:t>
+            </w:r>
+            <w:proofErr w:type="spellEnd"/>
+            <w:r>
+              <w:t xml:space="preserve"> </w:t>
+            </w:r>
+            <w:proofErr w:type="spellStart"/>
+            <w:r>
+              <w:t>làm</w:t>
+            </w:r>
+            <w:proofErr w:type="spellEnd"/>
+            <w:r>
+              <w:t xml:space="preserve"> </w:t>
+            </w:r>
+            <w:proofErr w:type="spellStart"/>
+            <w:r>
+              <w:t>gì</w:t>
+            </w:r>
+            <w:proofErr w:type="spellEnd"/>
+            <w:r>
+              <w:t xml:space="preserve"> </w:t>
+            </w:r>
+            <w:proofErr w:type="spellStart"/>
+            <w:r>
+              <w:t>vào</w:t>
+            </w:r>
+            <w:proofErr w:type="spellEnd"/>
+            <w:r>
+              <w:t xml:space="preserve"> </w:t>
+            </w:r>
+            <w:proofErr w:type="spellStart"/>
+            <w:r>
+              <w:t>hôm</w:t>
+            </w:r>
+            <w:proofErr w:type="spellEnd"/>
+            <w:r>
+              <w:t xml:space="preserve"> qua?</w:t>
             </w:r>
           </w:p>
         </w:tc>
@@ -2187,8 +5096,45 @@
               <w:widowControl w:val="0"/>
               <w:spacing w:after="0" w:line="240" w:lineRule="auto"/>
             </w:pPr>
-            <w:r>
-              <w:t>Sẽ làm gì vào hôm nay?</w:t>
+            <w:proofErr w:type="spellStart"/>
+            <w:r>
+              <w:t>Sẽ</w:t>
+            </w:r>
+            <w:proofErr w:type="spellEnd"/>
+            <w:r>
+              <w:t xml:space="preserve"> </w:t>
+            </w:r>
+            <w:proofErr w:type="spellStart"/>
+            <w:r>
+              <w:t>làm</w:t>
+            </w:r>
+            <w:proofErr w:type="spellEnd"/>
+            <w:r>
+              <w:t xml:space="preserve"> </w:t>
+            </w:r>
+            <w:proofErr w:type="spellStart"/>
+            <w:r>
+              <w:t>gì</w:t>
+            </w:r>
+            <w:proofErr w:type="spellEnd"/>
+            <w:r>
+              <w:t xml:space="preserve"> </w:t>
+            </w:r>
+            <w:proofErr w:type="spellStart"/>
+            <w:r>
+              <w:t>vào</w:t>
+            </w:r>
+            <w:proofErr w:type="spellEnd"/>
+            <w:r>
+              <w:t xml:space="preserve"> </w:t>
+            </w:r>
+            <w:proofErr w:type="spellStart"/>
+            <w:r>
+              <w:t>hôm</w:t>
+            </w:r>
+            <w:proofErr w:type="spellEnd"/>
+            <w:r>
+              <w:t xml:space="preserve"> nay?</w:t>
             </w:r>
           </w:p>
         </w:tc>
@@ -2208,8 +5154,61 @@
               <w:widowControl w:val="0"/>
               <w:spacing w:after="0" w:line="240" w:lineRule="auto"/>
             </w:pPr>
-            <w:r>
-              <w:t>Cái gì đang cản trở công việc?</w:t>
+            <w:proofErr w:type="spellStart"/>
+            <w:r>
+              <w:t>Cái</w:t>
+            </w:r>
+            <w:proofErr w:type="spellEnd"/>
+            <w:r>
+              <w:t xml:space="preserve"> </w:t>
+            </w:r>
+            <w:proofErr w:type="spellStart"/>
+            <w:r>
+              <w:t>gì</w:t>
+            </w:r>
+            <w:proofErr w:type="spellEnd"/>
+            <w:r>
+              <w:t xml:space="preserve"> </w:t>
+            </w:r>
+            <w:proofErr w:type="spellStart"/>
+            <w:r>
+              <w:t>đang</w:t>
+            </w:r>
+            <w:proofErr w:type="spellEnd"/>
+            <w:r>
+              <w:t xml:space="preserve"> </w:t>
+            </w:r>
+            <w:proofErr w:type="spellStart"/>
+            <w:r>
+              <w:t>cản</w:t>
+            </w:r>
+            <w:proofErr w:type="spellEnd"/>
+            <w:r>
+              <w:t xml:space="preserve"> </w:t>
+            </w:r>
+            <w:proofErr w:type="spellStart"/>
+            <w:r>
+              <w:t>trở</w:t>
+            </w:r>
+            <w:proofErr w:type="spellEnd"/>
+            <w:r>
+              <w:t xml:space="preserve"> </w:t>
+            </w:r>
+            <w:proofErr w:type="spellStart"/>
+            <w:r>
+              <w:t>công</w:t>
+            </w:r>
+            <w:proofErr w:type="spellEnd"/>
+            <w:r>
+              <w:t xml:space="preserve"> </w:t>
+            </w:r>
+            <w:proofErr w:type="spellStart"/>
+            <w:r>
+              <w:t>việc</w:t>
+            </w:r>
+            <w:proofErr w:type="spellEnd"/>
+            <w:r>
+              <w:t>?</w:t>
             </w:r>
           </w:p>
         </w:tc>
@@ -2231,9 +5230,11 @@
               <w:widowControl w:val="0"/>
               <w:spacing w:after="0" w:line="240" w:lineRule="auto"/>
             </w:pPr>
+            <w:proofErr w:type="spellStart"/>
             <w:r>
               <w:t>Hương</w:t>
             </w:r>
+            <w:proofErr w:type="spellEnd"/>
           </w:p>
         </w:tc>
         <w:tc>
@@ -2259,9 +5260,67 @@
               </w:pBdr>
               <w:spacing w:after="0" w:line="240" w:lineRule="auto"/>
             </w:pPr>
-            <w:r>
-              <w:t>Thiết kế chức năng hỗ trợ khách hàng</w:t>
-            </w:r>
+            <w:proofErr w:type="spellStart"/>
+            <w:r>
+              <w:t>Thiết</w:t>
+            </w:r>
+            <w:proofErr w:type="spellEnd"/>
+            <w:r>
+              <w:t xml:space="preserve"> </w:t>
+            </w:r>
+            <w:proofErr w:type="spellStart"/>
+            <w:r>
+              <w:t>kế</w:t>
+            </w:r>
+            <w:proofErr w:type="spellEnd"/>
+            <w:r>
+              <w:t xml:space="preserve"> </w:t>
+            </w:r>
+            <w:proofErr w:type="spellStart"/>
+            <w:r>
+              <w:t>chức</w:t>
+            </w:r>
+            <w:proofErr w:type="spellEnd"/>
+            <w:r>
+              <w:t xml:space="preserve"> </w:t>
+            </w:r>
+            <w:proofErr w:type="spellStart"/>
+            <w:r>
+              <w:t>năng</w:t>
+            </w:r>
+            <w:proofErr w:type="spellEnd"/>
+            <w:r>
+              <w:t xml:space="preserve"> </w:t>
+            </w:r>
+            <w:proofErr w:type="spellStart"/>
+            <w:r>
+              <w:t>hỗ</w:t>
+            </w:r>
+            <w:proofErr w:type="spellEnd"/>
+            <w:r>
+              <w:t xml:space="preserve"> </w:t>
+            </w:r>
+            <w:proofErr w:type="spellStart"/>
+            <w:r>
+              <w:t>trợ</w:t>
+            </w:r>
+            <w:proofErr w:type="spellEnd"/>
+            <w:r>
+              <w:t xml:space="preserve"> </w:t>
+            </w:r>
+            <w:proofErr w:type="spellStart"/>
+            <w:r>
+              <w:t>khách</w:t>
+            </w:r>
+            <w:proofErr w:type="spellEnd"/>
+            <w:r>
+              <w:t xml:space="preserve"> </w:t>
+            </w:r>
+            <w:proofErr w:type="spellStart"/>
+            <w:r>
+              <w:t>hàng</w:t>
+            </w:r>
+            <w:proofErr w:type="spellEnd"/>
           </w:p>
           <w:p>
             <w:pPr>
@@ -2269,8 +5328,37 @@
               <w:spacing w:after="0" w:line="240" w:lineRule="auto"/>
             </w:pPr>
             <w:r>
-              <w:t>Test chức năng tìm kiếm</w:t>
-            </w:r>
+              <w:t xml:space="preserve">Test </w:t>
+            </w:r>
+            <w:proofErr w:type="spellStart"/>
+            <w:r>
+              <w:t>chức</w:t>
+            </w:r>
+            <w:proofErr w:type="spellEnd"/>
+            <w:r>
+              <w:t xml:space="preserve"> </w:t>
+            </w:r>
+            <w:proofErr w:type="spellStart"/>
+            <w:r>
+              <w:t>năng</w:t>
+            </w:r>
+            <w:proofErr w:type="spellEnd"/>
+            <w:r>
+              <w:t xml:space="preserve"> </w:t>
+            </w:r>
+            <w:proofErr w:type="spellStart"/>
+            <w:r>
+              <w:t>tìm</w:t>
+            </w:r>
+            <w:proofErr w:type="spellEnd"/>
+            <w:r>
+              <w:t xml:space="preserve"> </w:t>
+            </w:r>
+            <w:proofErr w:type="spellStart"/>
+            <w:r>
+              <w:t>kiếm</w:t>
+            </w:r>
+            <w:proofErr w:type="spellEnd"/>
           </w:p>
         </w:tc>
         <w:tc>
@@ -2290,8 +5378,53 @@
               <w:spacing w:after="0" w:line="240" w:lineRule="auto"/>
             </w:pPr>
             <w:r>
-              <w:t>Test và sửa lỗi các chức năng</w:t>
-            </w:r>
+              <w:t xml:space="preserve">Test </w:t>
+            </w:r>
+            <w:proofErr w:type="spellStart"/>
+            <w:r>
+              <w:t>và</w:t>
+            </w:r>
+            <w:proofErr w:type="spellEnd"/>
+            <w:r>
+              <w:t xml:space="preserve"> </w:t>
+            </w:r>
+            <w:proofErr w:type="spellStart"/>
+            <w:r>
+              <w:t>sửa</w:t>
+            </w:r>
+            <w:proofErr w:type="spellEnd"/>
+            <w:r>
+              <w:t xml:space="preserve"> </w:t>
+            </w:r>
+            <w:proofErr w:type="spellStart"/>
+            <w:r>
+              <w:t>lỗi</w:t>
+            </w:r>
+            <w:proofErr w:type="spellEnd"/>
+            <w:r>
+              <w:t xml:space="preserve"> </w:t>
+            </w:r>
+            <w:proofErr w:type="spellStart"/>
+            <w:r>
+              <w:t>các</w:t>
+            </w:r>
+            <w:proofErr w:type="spellEnd"/>
+            <w:r>
+              <w:t xml:space="preserve"> </w:t>
+            </w:r>
+            <w:proofErr w:type="spellStart"/>
+            <w:r>
+              <w:t>chức</w:t>
+            </w:r>
+            <w:proofErr w:type="spellEnd"/>
+            <w:r>
+              <w:t xml:space="preserve"> </w:t>
+            </w:r>
+            <w:proofErr w:type="spellStart"/>
+            <w:r>
+              <w:t>năng</w:t>
+            </w:r>
+            <w:proofErr w:type="spellEnd"/>
           </w:p>
           <w:p>
             <w:pPr>
@@ -2299,8 +5432,37 @@
               <w:spacing w:after="0" w:line="240" w:lineRule="auto"/>
             </w:pPr>
             <w:r>
-              <w:t>Test tài khoản cá nhân</w:t>
-            </w:r>
+              <w:t xml:space="preserve">Test </w:t>
+            </w:r>
+            <w:proofErr w:type="spellStart"/>
+            <w:r>
+              <w:t>tài</w:t>
+            </w:r>
+            <w:proofErr w:type="spellEnd"/>
+            <w:r>
+              <w:t xml:space="preserve"> </w:t>
+            </w:r>
+            <w:proofErr w:type="spellStart"/>
+            <w:r>
+              <w:t>khoản</w:t>
+            </w:r>
+            <w:proofErr w:type="spellEnd"/>
+            <w:r>
+              <w:t xml:space="preserve"> </w:t>
+            </w:r>
+            <w:proofErr w:type="spellStart"/>
+            <w:r>
+              <w:t>cá</w:t>
+            </w:r>
+            <w:proofErr w:type="spellEnd"/>
+            <w:r>
+              <w:t xml:space="preserve"> </w:t>
+            </w:r>
+            <w:proofErr w:type="spellStart"/>
+            <w:r>
+              <w:t>nhân</w:t>
+            </w:r>
+            <w:proofErr w:type="spellEnd"/>
           </w:p>
         </w:tc>
         <w:tc>
@@ -2319,11 +5481,11 @@
               <w:widowControl w:val="0"/>
               <w:spacing w:after="0" w:line="240" w:lineRule="auto"/>
             </w:pPr>
+            <w:proofErr w:type="spellStart"/>
             <w:r>
               <w:t>Không</w:t>
             </w:r>
-            <w:bookmarkStart w:id="3" w:name="_GoBack"/>
-            <w:bookmarkEnd w:id="3"/>
+            <w:proofErr w:type="spellEnd"/>
           </w:p>
         </w:tc>
       </w:tr>
@@ -2344,9 +5506,11 @@
               <w:widowControl w:val="0"/>
               <w:spacing w:after="0" w:line="240" w:lineRule="auto"/>
             </w:pPr>
+            <w:proofErr w:type="spellStart"/>
             <w:r>
               <w:t>Huế</w:t>
             </w:r>
+            <w:proofErr w:type="spellEnd"/>
           </w:p>
         </w:tc>
         <w:tc>
@@ -2365,6 +5529,22 @@
               <w:widowControl w:val="0"/>
               <w:spacing w:after="0" w:line="240" w:lineRule="auto"/>
             </w:pPr>
+            <w:proofErr w:type="spellStart"/>
+            <w:r>
+              <w:t>Viết</w:t>
+            </w:r>
+            <w:proofErr w:type="spellEnd"/>
+            <w:r>
+              <w:t xml:space="preserve"> </w:t>
+            </w:r>
+            <w:proofErr w:type="spellStart"/>
+            <w:r>
+              <w:t>bài</w:t>
+            </w:r>
+            <w:proofErr w:type="spellEnd"/>
+            <w:r>
+              <w:t xml:space="preserve"> Blog </w:t>
+            </w:r>
           </w:p>
         </w:tc>
         <w:tc>
@@ -2383,6 +5563,54 @@
               <w:widowControl w:val="0"/>
               <w:spacing w:after="0" w:line="240" w:lineRule="auto"/>
             </w:pPr>
+            <w:proofErr w:type="spellStart"/>
+            <w:r>
+              <w:t>Thiết</w:t>
+            </w:r>
+            <w:proofErr w:type="spellEnd"/>
+            <w:r>
+              <w:t xml:space="preserve"> </w:t>
+            </w:r>
+            <w:proofErr w:type="spellStart"/>
+            <w:r>
+              <w:t>kế</w:t>
+            </w:r>
+            <w:proofErr w:type="spellEnd"/>
+            <w:r>
+              <w:t xml:space="preserve"> </w:t>
+            </w:r>
+            <w:proofErr w:type="spellStart"/>
+            <w:r>
+              <w:t>hình</w:t>
+            </w:r>
+            <w:proofErr w:type="spellEnd"/>
+            <w:r>
+              <w:t xml:space="preserve"> </w:t>
+            </w:r>
+            <w:proofErr w:type="spellStart"/>
+            <w:r>
+              <w:t>thức</w:t>
+            </w:r>
+            <w:proofErr w:type="spellEnd"/>
+            <w:r>
+              <w:t xml:space="preserve"> </w:t>
+            </w:r>
+            <w:proofErr w:type="spellStart"/>
+            <w:r>
+              <w:t>thanh</w:t>
+            </w:r>
+            <w:proofErr w:type="spellEnd"/>
+            <w:r>
+              <w:t xml:space="preserve"> </w:t>
+            </w:r>
+            <w:proofErr w:type="spellStart"/>
+            <w:r>
+              <w:t>toán</w:t>
+            </w:r>
+            <w:proofErr w:type="spellEnd"/>
+            <w:r>
+              <w:t xml:space="preserve"> </w:t>
+            </w:r>
           </w:p>
         </w:tc>
         <w:tc>
@@ -2401,6 +5629,16 @@
               <w:widowControl w:val="0"/>
               <w:spacing w:after="0" w:line="240" w:lineRule="auto"/>
             </w:pPr>
+            <w:proofErr w:type="spellStart"/>
+            <w:r>
+              <w:t>Không</w:t>
+            </w:r>
+            <w:proofErr w:type="spellEnd"/>
+            <w:r>
+              <w:t xml:space="preserve"> </w:t>
+            </w:r>
+            <w:bookmarkStart w:id="3" w:name="_GoBack"/>
+            <w:bookmarkEnd w:id="3"/>
           </w:p>
         </w:tc>
       </w:tr>
@@ -2449,17 +5687,96 @@
               </w:pBdr>
               <w:spacing w:after="0" w:line="240" w:lineRule="auto"/>
             </w:pPr>
-            <w:r>
-              <w:t>Kiểm tra chức năng chat hỗ trợ</w:t>
-            </w:r>
+            <w:proofErr w:type="spellStart"/>
+            <w:r>
+              <w:t>Kiểm</w:t>
+            </w:r>
+            <w:proofErr w:type="spellEnd"/>
+            <w:r>
+              <w:t xml:space="preserve"> </w:t>
+            </w:r>
+            <w:proofErr w:type="spellStart"/>
+            <w:r>
+              <w:t>tra</w:t>
+            </w:r>
+            <w:proofErr w:type="spellEnd"/>
+            <w:r>
+              <w:t xml:space="preserve"> </w:t>
+            </w:r>
+            <w:proofErr w:type="spellStart"/>
+            <w:r>
+              <w:t>chức</w:t>
+            </w:r>
+            <w:proofErr w:type="spellEnd"/>
+            <w:r>
+              <w:t xml:space="preserve"> </w:t>
+            </w:r>
+            <w:proofErr w:type="spellStart"/>
+            <w:r>
+              <w:t>năng</w:t>
+            </w:r>
+            <w:proofErr w:type="spellEnd"/>
+            <w:r>
+              <w:t xml:space="preserve"> chat </w:t>
+            </w:r>
+            <w:proofErr w:type="spellStart"/>
+            <w:r>
+              <w:t>hỗ</w:t>
+            </w:r>
+            <w:proofErr w:type="spellEnd"/>
+            <w:r>
+              <w:t xml:space="preserve"> </w:t>
+            </w:r>
+            <w:proofErr w:type="spellStart"/>
+            <w:r>
+              <w:t>trợ</w:t>
+            </w:r>
+            <w:proofErr w:type="spellEnd"/>
           </w:p>
           <w:p>
             <w:pPr>
               <w:widowControl w:val="0"/>
               <w:spacing w:after="0" w:line="240" w:lineRule="auto"/>
             </w:pPr>
-            <w:r>
-              <w:t>Kiểm tra giao diện trang blog</w:t>
+            <w:proofErr w:type="spellStart"/>
+            <w:r>
+              <w:t>Kiểm</w:t>
+            </w:r>
+            <w:proofErr w:type="spellEnd"/>
+            <w:r>
+              <w:t xml:space="preserve"> </w:t>
+            </w:r>
+            <w:proofErr w:type="spellStart"/>
+            <w:r>
+              <w:t>tra</w:t>
+            </w:r>
+            <w:proofErr w:type="spellEnd"/>
+            <w:r>
+              <w:t xml:space="preserve"> </w:t>
+            </w:r>
+            <w:proofErr w:type="spellStart"/>
+            <w:r>
+              <w:t>giao</w:t>
+            </w:r>
+            <w:proofErr w:type="spellEnd"/>
+            <w:r>
+              <w:t xml:space="preserve"> </w:t>
+            </w:r>
+            <w:proofErr w:type="spellStart"/>
+            <w:r>
+              <w:t>diện</w:t>
+            </w:r>
+            <w:proofErr w:type="spellEnd"/>
+            <w:r>
+              <w:t xml:space="preserve"> </w:t>
+            </w:r>
+            <w:proofErr w:type="spellStart"/>
+            <w:r>
+              <w:t>trang</w:t>
+            </w:r>
+            <w:proofErr w:type="spellEnd"/>
+            <w:r>
+              <w:t xml:space="preserve"> blog</w:t>
             </w:r>
           </w:p>
         </w:tc>
@@ -2517,9 +5834,11 @@
               <w:widowControl w:val="0"/>
               <w:spacing w:after="0" w:line="240" w:lineRule="auto"/>
             </w:pPr>
+            <w:proofErr w:type="spellStart"/>
             <w:r>
               <w:t>Thanh</w:t>
             </w:r>
+            <w:proofErr w:type="spellEnd"/>
           </w:p>
         </w:tc>
         <w:tc>
@@ -2595,8 +5914,13 @@
               <w:spacing w:after="0" w:line="240" w:lineRule="auto"/>
             </w:pPr>
             <w:r>
-              <w:t>D Thương</w:t>
-            </w:r>
+              <w:t xml:space="preserve">D </w:t>
+            </w:r>
+            <w:proofErr w:type="spellStart"/>
+            <w:r>
+              <w:t>Thương</w:t>
+            </w:r>
+            <w:proofErr w:type="spellEnd"/>
           </w:p>
         </w:tc>
         <w:tc>
@@ -2678,8 +6002,13 @@
               <w:spacing w:after="0" w:line="240" w:lineRule="auto"/>
             </w:pPr>
             <w:r>
-              <w:t>H Thương</w:t>
-            </w:r>
+              <w:t xml:space="preserve">H </w:t>
+            </w:r>
+            <w:proofErr w:type="spellStart"/>
+            <w:r>
+              <w:t>Thương</w:t>
+            </w:r>
+            <w:proofErr w:type="spellEnd"/>
           </w:p>
         </w:tc>
         <w:tc>

</xml_diff>